<commit_message>
Added style guide shoutout
</commit_message>
<xml_diff>
--- a/section-raw/Section1-Solutions.docx
+++ b/section-raw/Section1-Solutions.docx
@@ -144,12 +144,6 @@
         <w:gridCol w:w="360"/>
       </w:tblGrid>
       <w:tr>
-        <w:tblPrEx>
-          <w:tblCellMar>
-            <w:top w:w="0" w:type="dxa"/>
-            <w:bottom w:w="0" w:type="dxa"/>
-          </w:tblCellMar>
-        </w:tblPrEx>
         <w:trPr>
           <w:cantSplit/>
         </w:trPr>
@@ -1232,8 +1226,6 @@
       <w:pPr>
         <w:jc w:val="both"/>
       </w:pPr>
-      <w:bookmarkStart w:id="0" w:name="_GoBack"/>
-      <w:bookmarkEnd w:id="0"/>
     </w:p>
     <w:tbl>
       <w:tblPr>
@@ -1252,12 +1244,6 @@
         <w:gridCol w:w="360"/>
       </w:tblGrid>
       <w:tr>
-        <w:tblPrEx>
-          <w:tblCellMar>
-            <w:top w:w="0" w:type="dxa"/>
-            <w:bottom w:w="0" w:type="dxa"/>
-          </w:tblCellMar>
-        </w:tblPrEx>
         <w:trPr>
           <w:cantSplit/>
         </w:trPr>
@@ -1443,27 +1429,7 @@
                 <w:sz w:val="20"/>
                 <w:szCs w:val="20"/>
               </w:rPr>
-              <w:t xml:space="preserve">* </w:t>
-            </w:r>
-            <w:proofErr w:type="spellStart"/>
-            <w:r>
-              <w:rPr>
-                <w:rFonts w:ascii="Courier" w:hAnsi="Courier"/>
-                <w:b/>
-                <w:sz w:val="20"/>
-                <w:szCs w:val="20"/>
-              </w:rPr>
-              <w:t>Postcondition</w:t>
-            </w:r>
-            <w:proofErr w:type="spellEnd"/>
-            <w:r>
-              <w:rPr>
-                <w:rFonts w:ascii="Courier" w:hAnsi="Courier"/>
-                <w:b/>
-                <w:sz w:val="20"/>
-                <w:szCs w:val="20"/>
-              </w:rPr>
-              <w:t xml:space="preserve">: Karel is at the end of the ballot and all chad has </w:t>
+              <w:t xml:space="preserve">* Postcondition: Karel is at the end of the ballot and all chad has </w:t>
             </w:r>
             <w:r>
               <w:rPr>
@@ -1565,29 +1531,7 @@
                 <w:sz w:val="20"/>
                 <w:szCs w:val="20"/>
               </w:rPr>
-              <w:t xml:space="preserve">import </w:t>
-            </w:r>
-            <w:proofErr w:type="spellStart"/>
-            <w:proofErr w:type="gramStart"/>
-            <w:r>
-              <w:rPr>
-                <w:rFonts w:ascii="Courier" w:hAnsi="Courier"/>
-                <w:b/>
-                <w:sz w:val="20"/>
-                <w:szCs w:val="20"/>
-              </w:rPr>
-              <w:t>stanford.karel</w:t>
-            </w:r>
-            <w:proofErr w:type="spellEnd"/>
-            <w:proofErr w:type="gramEnd"/>
-            <w:r>
-              <w:rPr>
-                <w:rFonts w:ascii="Courier" w:hAnsi="Courier"/>
-                <w:b/>
-                <w:sz w:val="20"/>
-                <w:szCs w:val="20"/>
-              </w:rPr>
-              <w:t>.*;</w:t>
+              <w:t>import stanford.karel.*;</w:t>
             </w:r>
           </w:p>
           <w:p>
@@ -1621,7 +1565,6 @@
               </w:rPr>
               <w:t xml:space="preserve">public class </w:t>
             </w:r>
-            <w:proofErr w:type="spellStart"/>
             <w:r>
               <w:rPr>
                 <w:rFonts w:ascii="Courier" w:hAnsi="Courier"/>
@@ -1632,35 +1575,14 @@
               </w:rPr>
               <w:t>ChadKarel</w:t>
             </w:r>
-            <w:proofErr w:type="spellEnd"/>
-            <w:r>
-              <w:rPr>
-                <w:rFonts w:ascii="Courier" w:hAnsi="Courier"/>
-                <w:b/>
-                <w:sz w:val="20"/>
-                <w:szCs w:val="20"/>
-              </w:rPr>
-              <w:t xml:space="preserve"> extends </w:t>
-            </w:r>
-            <w:proofErr w:type="spellStart"/>
-            <w:r>
-              <w:rPr>
-                <w:rFonts w:ascii="Courier" w:hAnsi="Courier"/>
-                <w:b/>
-                <w:sz w:val="20"/>
-                <w:szCs w:val="20"/>
-              </w:rPr>
-              <w:t>SuperKarel</w:t>
-            </w:r>
-            <w:proofErr w:type="spellEnd"/>
-            <w:r>
-              <w:rPr>
-                <w:rFonts w:ascii="Courier" w:hAnsi="Courier"/>
-                <w:b/>
-                <w:sz w:val="20"/>
-                <w:szCs w:val="20"/>
-              </w:rPr>
-              <w:t xml:space="preserve"> {</w:t>
+            <w:r>
+              <w:rPr>
+                <w:rFonts w:ascii="Courier" w:hAnsi="Courier"/>
+                <w:b/>
+                <w:sz w:val="20"/>
+                <w:szCs w:val="20"/>
+              </w:rPr>
+              <w:t xml:space="preserve"> extends SuperKarel {</w:t>
             </w:r>
           </w:p>
           <w:p>
@@ -1694,7 +1616,6 @@
               </w:rPr>
               <w:t xml:space="preserve">public void </w:t>
             </w:r>
-            <w:proofErr w:type="gramStart"/>
             <w:r>
               <w:rPr>
                 <w:rFonts w:ascii="Courier" w:hAnsi="Courier"/>
@@ -1712,17 +1633,7 @@
                 <w:sz w:val="20"/>
                 <w:szCs w:val="20"/>
               </w:rPr>
-              <w:t>(</w:t>
-            </w:r>
-            <w:proofErr w:type="gramEnd"/>
-            <w:r>
-              <w:rPr>
-                <w:rFonts w:ascii="Courier" w:hAnsi="Courier"/>
-                <w:b/>
-                <w:sz w:val="20"/>
-                <w:szCs w:val="20"/>
-              </w:rPr>
-              <w:t>) {</w:t>
+              <w:t>() {</w:t>
             </w:r>
           </w:p>
           <w:p>
@@ -1874,38 +1785,7 @@
                 <w:sz w:val="20"/>
                 <w:szCs w:val="20"/>
               </w:rPr>
-              <w:t xml:space="preserve"> while (</w:t>
-            </w:r>
-            <w:proofErr w:type="spellStart"/>
-            <w:proofErr w:type="gramStart"/>
-            <w:r>
-              <w:rPr>
-                <w:rFonts w:ascii="Courier" w:hAnsi="Courier"/>
-                <w:b/>
-                <w:sz w:val="20"/>
-                <w:szCs w:val="20"/>
-              </w:rPr>
-              <w:t>frontIsClear</w:t>
-            </w:r>
-            <w:proofErr w:type="spellEnd"/>
-            <w:r>
-              <w:rPr>
-                <w:rFonts w:ascii="Courier" w:hAnsi="Courier"/>
-                <w:b/>
-                <w:sz w:val="20"/>
-                <w:szCs w:val="20"/>
-              </w:rPr>
-              <w:t>(</w:t>
-            </w:r>
-            <w:proofErr w:type="gramEnd"/>
-            <w:r>
-              <w:rPr>
-                <w:rFonts w:ascii="Courier" w:hAnsi="Courier"/>
-                <w:b/>
-                <w:sz w:val="20"/>
-                <w:szCs w:val="20"/>
-              </w:rPr>
-              <w:t>)) {</w:t>
+              <w:t xml:space="preserve"> while (frontIsClear()) {</w:t>
             </w:r>
           </w:p>
           <w:p>
@@ -1927,8 +1807,6 @@
               </w:rPr>
               <w:t xml:space="preserve">        </w:t>
             </w:r>
-            <w:proofErr w:type="spellStart"/>
-            <w:proofErr w:type="gramStart"/>
             <w:r>
               <w:rPr>
                 <w:rFonts w:ascii="Courier" w:hAnsi="Courier"/>
@@ -1947,25 +1825,14 @@
               </w:rPr>
               <w:t>Column</w:t>
             </w:r>
-            <w:proofErr w:type="spellEnd"/>
-            <w:r>
-              <w:rPr>
-                <w:rFonts w:ascii="Courier" w:hAnsi="Courier"/>
-                <w:b/>
-                <w:sz w:val="20"/>
-                <w:szCs w:val="20"/>
-              </w:rPr>
-              <w:t>(</w:t>
-            </w:r>
-            <w:proofErr w:type="gramEnd"/>
-            <w:r>
-              <w:rPr>
-                <w:rFonts w:ascii="Courier" w:hAnsi="Courier"/>
-                <w:b/>
-                <w:sz w:val="20"/>
-                <w:szCs w:val="20"/>
-              </w:rPr>
-              <w:t>);</w:t>
+            <w:r>
+              <w:rPr>
+                <w:rFonts w:ascii="Courier" w:hAnsi="Courier"/>
+                <w:b/>
+                <w:sz w:val="20"/>
+                <w:szCs w:val="20"/>
+              </w:rPr>
+              <w:t>();</w:t>
             </w:r>
           </w:p>
           <w:p>
@@ -1987,25 +1854,14 @@
               </w:rPr>
               <w:t xml:space="preserve">        </w:t>
             </w:r>
-            <w:proofErr w:type="gramStart"/>
-            <w:r>
-              <w:rPr>
-                <w:rFonts w:ascii="Courier" w:hAnsi="Courier"/>
-                <w:b/>
-                <w:sz w:val="20"/>
-                <w:szCs w:val="20"/>
-              </w:rPr>
-              <w:t>move(</w:t>
-            </w:r>
-            <w:proofErr w:type="gramEnd"/>
-            <w:r>
-              <w:rPr>
-                <w:rFonts w:ascii="Courier" w:hAnsi="Courier"/>
-                <w:b/>
-                <w:sz w:val="20"/>
-                <w:szCs w:val="20"/>
-              </w:rPr>
-              <w:t>);</w:t>
+            <w:r>
+              <w:rPr>
+                <w:rFonts w:ascii="Courier" w:hAnsi="Courier"/>
+                <w:b/>
+                <w:sz w:val="20"/>
+                <w:szCs w:val="20"/>
+              </w:rPr>
+              <w:t>move();</w:t>
             </w:r>
           </w:p>
           <w:p>
@@ -2054,38 +1910,468 @@
                 <w:sz w:val="20"/>
                 <w:szCs w:val="20"/>
               </w:rPr>
+              <w:t xml:space="preserve">    processColumn</w:t>
+            </w:r>
+            <w:r>
+              <w:rPr>
+                <w:rFonts w:ascii="Courier" w:hAnsi="Courier"/>
+                <w:b/>
+                <w:sz w:val="20"/>
+                <w:szCs w:val="20"/>
+              </w:rPr>
+              <w:t>();</w:t>
+            </w:r>
+          </w:p>
+          <w:p>
+            <w:pPr>
+              <w:pStyle w:val="CodeCompressed"/>
+              <w:rPr>
+                <w:rFonts w:ascii="Courier" w:hAnsi="Courier"/>
+                <w:b/>
+                <w:sz w:val="20"/>
+                <w:szCs w:val="20"/>
+              </w:rPr>
+            </w:pPr>
+            <w:r>
+              <w:rPr>
+                <w:rFonts w:ascii="Courier" w:hAnsi="Courier"/>
+                <w:b/>
+                <w:sz w:val="20"/>
+                <w:szCs w:val="20"/>
+              </w:rPr>
+              <w:t>}</w:t>
+            </w:r>
+          </w:p>
+          <w:p>
+            <w:pPr>
+              <w:pStyle w:val="CodeCompressed"/>
+              <w:rPr>
+                <w:rFonts w:ascii="Courier" w:hAnsi="Courier"/>
+                <w:b/>
+                <w:sz w:val="20"/>
+                <w:szCs w:val="20"/>
+              </w:rPr>
+            </w:pPr>
+            <w:r>
+              <w:rPr>
+                <w:rFonts w:ascii="Courier" w:hAnsi="Courier"/>
+                <w:b/>
+                <w:sz w:val="20"/>
+                <w:szCs w:val="20"/>
+              </w:rPr>
               <w:t xml:space="preserve">    </w:t>
             </w:r>
-            <w:proofErr w:type="spellStart"/>
-            <w:proofErr w:type="gramStart"/>
-            <w:r>
-              <w:rPr>
-                <w:rFonts w:ascii="Courier" w:hAnsi="Courier"/>
-                <w:b/>
+          </w:p>
+          <w:p>
+            <w:pPr>
+              <w:pStyle w:val="CodeCompressed"/>
+              <w:rPr>
+                <w:rFonts w:ascii="Courier" w:hAnsi="Courier"/>
+                <w:b/>
+                <w:sz w:val="20"/>
+                <w:szCs w:val="20"/>
+              </w:rPr>
+            </w:pPr>
+            <w:r>
+              <w:rPr>
+                <w:rFonts w:ascii="Courier" w:hAnsi="Courier"/>
+                <w:b/>
+                <w:sz w:val="20"/>
+                <w:szCs w:val="20"/>
+              </w:rPr>
+              <w:t>/*</w:t>
+            </w:r>
+            <w:r>
+              <w:rPr>
+                <w:rFonts w:ascii="Courier" w:hAnsi="Courier"/>
+                <w:b/>
+                <w:sz w:val="20"/>
+                <w:szCs w:val="20"/>
+              </w:rPr>
+              <w:t>*</w:t>
+            </w:r>
+          </w:p>
+          <w:p>
+            <w:pPr>
+              <w:pStyle w:val="CodeCompressed"/>
+              <w:rPr>
+                <w:rFonts w:ascii="Courier" w:hAnsi="Courier"/>
+                <w:b/>
+                <w:sz w:val="20"/>
+                <w:szCs w:val="20"/>
+              </w:rPr>
+            </w:pPr>
+            <w:r>
+              <w:rPr>
+                <w:rFonts w:ascii="Courier" w:hAnsi="Courier"/>
+                <w:b/>
+                <w:sz w:val="20"/>
+                <w:szCs w:val="20"/>
+              </w:rPr>
+              <w:t xml:space="preserve"> * </w:t>
+            </w:r>
+            <w:r>
+              <w:rPr>
+                <w:rFonts w:ascii="Courier" w:hAnsi="Courier"/>
+                <w:b/>
+                <w:sz w:val="20"/>
+                <w:szCs w:val="20"/>
+              </w:rPr>
+              <w:t>This method c</w:t>
+            </w:r>
+            <w:r>
+              <w:rPr>
+                <w:rFonts w:ascii="Courier" w:hAnsi="Courier"/>
+                <w:b/>
+                <w:sz w:val="20"/>
+                <w:szCs w:val="20"/>
+              </w:rPr>
+              <w:t xml:space="preserve">lears chad from the current column, if </w:t>
+            </w:r>
+            <w:r>
+              <w:rPr>
+                <w:rFonts w:ascii="Courier" w:hAnsi="Courier"/>
+                <w:b/>
+                <w:sz w:val="20"/>
+                <w:szCs w:val="20"/>
+              </w:rPr>
+              <w:t>any.</w:t>
+            </w:r>
+          </w:p>
+          <w:p>
+            <w:pPr>
+              <w:pStyle w:val="CodeCompressed"/>
+              <w:rPr>
+                <w:rFonts w:ascii="Courier" w:hAnsi="Courier"/>
+                <w:b/>
+                <w:sz w:val="20"/>
+                <w:szCs w:val="20"/>
+              </w:rPr>
+            </w:pPr>
+            <w:r>
+              <w:rPr>
+                <w:rFonts w:ascii="Courier" w:hAnsi="Courier"/>
+                <w:b/>
+                <w:sz w:val="20"/>
+                <w:szCs w:val="20"/>
+              </w:rPr>
+              <w:t xml:space="preserve"> * </w:t>
+            </w:r>
+            <w:r>
+              <w:rPr>
+                <w:rFonts w:ascii="Courier" w:hAnsi="Courier"/>
+                <w:b/>
+                <w:sz w:val="20"/>
+                <w:szCs w:val="20"/>
+              </w:rPr>
+              <w:t>Pre</w:t>
+            </w:r>
+            <w:r>
+              <w:rPr>
+                <w:rFonts w:ascii="Courier" w:hAnsi="Courier"/>
+                <w:b/>
+                <w:sz w:val="20"/>
+                <w:szCs w:val="20"/>
+              </w:rPr>
+              <w:t xml:space="preserve">condition: </w:t>
+            </w:r>
+            <w:r>
+              <w:rPr>
+                <w:rFonts w:ascii="Courier" w:hAnsi="Courier"/>
+                <w:b/>
+                <w:sz w:val="20"/>
+                <w:szCs w:val="20"/>
+              </w:rPr>
+              <w:t xml:space="preserve">Karel is standing in the center of a </w:t>
+            </w:r>
+            <w:r>
+              <w:rPr>
+                <w:rFonts w:ascii="Courier" w:hAnsi="Courier"/>
+                <w:b/>
+                <w:sz w:val="20"/>
+                <w:szCs w:val="20"/>
+              </w:rPr>
+              <w:t>column</w:t>
+            </w:r>
+            <w:r>
+              <w:rPr>
+                <w:rFonts w:ascii="Courier" w:hAnsi="Courier"/>
+                <w:b/>
+                <w:sz w:val="20"/>
+                <w:szCs w:val="20"/>
+              </w:rPr>
+              <w:t xml:space="preserve">, </w:t>
+            </w:r>
+            <w:r>
+              <w:rPr>
+                <w:rFonts w:ascii="Courier" w:hAnsi="Courier"/>
+                <w:b/>
+                <w:sz w:val="20"/>
+                <w:szCs w:val="20"/>
+              </w:rPr>
+              <w:t xml:space="preserve">  </w:t>
+            </w:r>
+          </w:p>
+          <w:p>
+            <w:pPr>
+              <w:pStyle w:val="CodeCompressed"/>
+              <w:rPr>
+                <w:rFonts w:ascii="Courier" w:hAnsi="Courier"/>
+                <w:b/>
+                <w:sz w:val="20"/>
+                <w:szCs w:val="20"/>
+              </w:rPr>
+            </w:pPr>
+            <w:r>
+              <w:rPr>
+                <w:rFonts w:ascii="Courier" w:hAnsi="Courier"/>
+                <w:b/>
+                <w:sz w:val="20"/>
+                <w:szCs w:val="20"/>
+              </w:rPr>
+              <w:t xml:space="preserve"> * </w:t>
+            </w:r>
+            <w:r>
+              <w:rPr>
+                <w:rFonts w:ascii="Courier" w:hAnsi="Courier"/>
+                <w:b/>
+                <w:sz w:val="20"/>
+                <w:szCs w:val="20"/>
+              </w:rPr>
+              <w:t>facing East.</w:t>
+            </w:r>
+          </w:p>
+          <w:p>
+            <w:pPr>
+              <w:pStyle w:val="CodeCompressed"/>
+              <w:rPr>
+                <w:rFonts w:ascii="Courier" w:hAnsi="Courier"/>
+                <w:b/>
+                <w:sz w:val="20"/>
+                <w:szCs w:val="20"/>
+              </w:rPr>
+            </w:pPr>
+            <w:r>
+              <w:rPr>
+                <w:rFonts w:ascii="Courier" w:hAnsi="Courier"/>
+                <w:b/>
+                <w:sz w:val="20"/>
+                <w:szCs w:val="20"/>
+              </w:rPr>
+              <w:t xml:space="preserve"> </w:t>
+            </w:r>
+            <w:r>
+              <w:rPr>
+                <w:rFonts w:ascii="Courier" w:hAnsi="Courier"/>
+                <w:b/>
+                <w:sz w:val="20"/>
+                <w:szCs w:val="20"/>
+              </w:rPr>
+              <w:t>* Post</w:t>
+            </w:r>
+            <w:r>
+              <w:rPr>
+                <w:rFonts w:ascii="Courier" w:hAnsi="Courier"/>
+                <w:b/>
+                <w:sz w:val="20"/>
+                <w:szCs w:val="20"/>
+              </w:rPr>
+              <w:t xml:space="preserve">condition: </w:t>
+            </w:r>
+            <w:r>
+              <w:rPr>
+                <w:rFonts w:ascii="Courier" w:hAnsi="Courier"/>
+                <w:b/>
+                <w:sz w:val="20"/>
+                <w:szCs w:val="20"/>
+              </w:rPr>
+              <w:t xml:space="preserve">Karel is back in same place/orientation and chad </w:t>
+            </w:r>
+          </w:p>
+          <w:p>
+            <w:pPr>
+              <w:pStyle w:val="CodeCompressed"/>
+              <w:rPr>
+                <w:rFonts w:ascii="Courier" w:hAnsi="Courier"/>
+                <w:b/>
+                <w:sz w:val="20"/>
+                <w:szCs w:val="20"/>
+              </w:rPr>
+            </w:pPr>
+            <w:r>
+              <w:rPr>
+                <w:rFonts w:ascii="Courier" w:hAnsi="Courier"/>
+                <w:b/>
+                <w:sz w:val="20"/>
+                <w:szCs w:val="20"/>
+              </w:rPr>
+              <w:t xml:space="preserve"> * </w:t>
+            </w:r>
+            <w:r>
+              <w:rPr>
+                <w:rFonts w:ascii="Courier" w:hAnsi="Courier"/>
+                <w:b/>
+                <w:sz w:val="20"/>
+                <w:szCs w:val="20"/>
+              </w:rPr>
+              <w:t>has been cleared.</w:t>
+            </w:r>
+          </w:p>
+          <w:p>
+            <w:pPr>
+              <w:pStyle w:val="CodeCompressed"/>
+              <w:rPr>
+                <w:rFonts w:ascii="Courier" w:hAnsi="Courier"/>
+                <w:b/>
+                <w:sz w:val="20"/>
+                <w:szCs w:val="20"/>
+              </w:rPr>
+            </w:pPr>
+            <w:r>
+              <w:rPr>
+                <w:rFonts w:ascii="Courier" w:hAnsi="Courier"/>
+                <w:b/>
+                <w:sz w:val="20"/>
+                <w:szCs w:val="20"/>
+              </w:rPr>
+              <w:t xml:space="preserve"> </w:t>
+            </w:r>
+            <w:r>
+              <w:rPr>
+                <w:rFonts w:ascii="Courier" w:hAnsi="Courier"/>
+                <w:b/>
+                <w:sz w:val="20"/>
+                <w:szCs w:val="20"/>
+              </w:rPr>
+              <w:t>*/</w:t>
+            </w:r>
+          </w:p>
+          <w:p>
+            <w:pPr>
+              <w:pStyle w:val="CodeCompressed"/>
+              <w:rPr>
+                <w:rFonts w:ascii="Courier" w:hAnsi="Courier"/>
+                <w:b/>
+                <w:sz w:val="20"/>
+                <w:szCs w:val="20"/>
+              </w:rPr>
+            </w:pPr>
+            <w:r>
+              <w:rPr>
+                <w:rFonts w:ascii="Courier" w:hAnsi="Courier"/>
+                <w:b/>
+                <w:sz w:val="20"/>
+                <w:szCs w:val="20"/>
+              </w:rPr>
+              <w:t xml:space="preserve">private void </w:t>
+            </w:r>
+            <w:r>
+              <w:rPr>
+                <w:rFonts w:ascii="Courier" w:hAnsi="Courier"/>
+                <w:b/>
+                <w:bCs/>
                 <w:sz w:val="20"/>
                 <w:szCs w:val="20"/>
               </w:rPr>
               <w:t>processColumn</w:t>
             </w:r>
-            <w:proofErr w:type="spellEnd"/>
-            <w:r>
-              <w:rPr>
-                <w:rFonts w:ascii="Courier" w:hAnsi="Courier"/>
-                <w:b/>
-                <w:sz w:val="20"/>
-                <w:szCs w:val="20"/>
-              </w:rPr>
-              <w:t>(</w:t>
-            </w:r>
-            <w:proofErr w:type="gramEnd"/>
-            <w:r>
-              <w:rPr>
-                <w:rFonts w:ascii="Courier" w:hAnsi="Courier"/>
-                <w:b/>
-                <w:sz w:val="20"/>
-                <w:szCs w:val="20"/>
-              </w:rPr>
-              <w:t>);</w:t>
+            <w:r>
+              <w:rPr>
+                <w:rFonts w:ascii="Courier" w:hAnsi="Courier"/>
+                <w:b/>
+                <w:sz w:val="20"/>
+                <w:szCs w:val="20"/>
+              </w:rPr>
+              <w:t>() {</w:t>
+            </w:r>
+          </w:p>
+          <w:p>
+            <w:pPr>
+              <w:pStyle w:val="CodeCompressed"/>
+              <w:rPr>
+                <w:rFonts w:ascii="Courier" w:hAnsi="Courier"/>
+                <w:b/>
+                <w:sz w:val="20"/>
+                <w:szCs w:val="20"/>
+              </w:rPr>
+            </w:pPr>
+            <w:r>
+              <w:rPr>
+                <w:rFonts w:ascii="Courier" w:hAnsi="Courier"/>
+                <w:b/>
+                <w:sz w:val="20"/>
+                <w:szCs w:val="20"/>
+              </w:rPr>
+              <w:t xml:space="preserve">    // If there is chad to clear, clear that chad from the ballot.</w:t>
+            </w:r>
+          </w:p>
+          <w:p>
+            <w:pPr>
+              <w:pStyle w:val="CodeCompressed"/>
+              <w:rPr>
+                <w:rFonts w:ascii="Courier" w:hAnsi="Courier"/>
+                <w:b/>
+                <w:sz w:val="20"/>
+                <w:szCs w:val="20"/>
+              </w:rPr>
+            </w:pPr>
+            <w:r>
+              <w:rPr>
+                <w:rFonts w:ascii="Courier" w:hAnsi="Courier"/>
+                <w:b/>
+                <w:sz w:val="20"/>
+                <w:szCs w:val="20"/>
+              </w:rPr>
+              <w:t xml:space="preserve">    </w:t>
+            </w:r>
+            <w:r>
+              <w:rPr>
+                <w:rFonts w:ascii="Courier" w:hAnsi="Courier"/>
+                <w:b/>
+                <w:sz w:val="20"/>
+                <w:szCs w:val="20"/>
+              </w:rPr>
+              <w:t>if (noBeepersPresent()) {</w:t>
+            </w:r>
+          </w:p>
+          <w:p>
+            <w:pPr>
+              <w:pStyle w:val="CodeCompressed"/>
+              <w:rPr>
+                <w:rFonts w:ascii="Courier" w:hAnsi="Courier"/>
+                <w:b/>
+                <w:sz w:val="20"/>
+                <w:szCs w:val="20"/>
+              </w:rPr>
+            </w:pPr>
+            <w:r>
+              <w:rPr>
+                <w:rFonts w:ascii="Courier" w:hAnsi="Courier"/>
+                <w:b/>
+                <w:sz w:val="20"/>
+                <w:szCs w:val="20"/>
+              </w:rPr>
+              <w:t xml:space="preserve">        removeAllChad();</w:t>
+            </w:r>
+          </w:p>
+          <w:p>
+            <w:pPr>
+              <w:pStyle w:val="CodeCompressed"/>
+              <w:rPr>
+                <w:rFonts w:ascii="Courier" w:hAnsi="Courier"/>
+                <w:b/>
+                <w:sz w:val="20"/>
+                <w:szCs w:val="20"/>
+              </w:rPr>
+            </w:pPr>
+            <w:r>
+              <w:rPr>
+                <w:rFonts w:ascii="Courier" w:hAnsi="Courier"/>
+                <w:b/>
+                <w:sz w:val="20"/>
+                <w:szCs w:val="20"/>
+              </w:rPr>
+              <w:t xml:space="preserve">    }</w:t>
             </w:r>
           </w:p>
           <w:p>
@@ -2118,6 +2404,358 @@
                 <w:szCs w:val="20"/>
               </w:rPr>
             </w:pPr>
+          </w:p>
+          <w:p>
+            <w:pPr>
+              <w:pStyle w:val="CodeCompressed"/>
+              <w:rPr>
+                <w:rFonts w:ascii="Courier" w:hAnsi="Courier"/>
+                <w:b/>
+                <w:sz w:val="20"/>
+                <w:szCs w:val="20"/>
+              </w:rPr>
+            </w:pPr>
+            <w:r>
+              <w:rPr>
+                <w:rFonts w:ascii="Courier" w:hAnsi="Courier"/>
+                <w:b/>
+                <w:sz w:val="20"/>
+                <w:szCs w:val="20"/>
+              </w:rPr>
+              <w:t>/*</w:t>
+            </w:r>
+            <w:r>
+              <w:rPr>
+                <w:rFonts w:ascii="Courier" w:hAnsi="Courier"/>
+                <w:b/>
+                <w:sz w:val="20"/>
+                <w:szCs w:val="20"/>
+              </w:rPr>
+              <w:t>*</w:t>
+            </w:r>
+            <w:r>
+              <w:rPr>
+                <w:rFonts w:ascii="Courier" w:hAnsi="Courier"/>
+                <w:b/>
+                <w:sz w:val="20"/>
+                <w:szCs w:val="20"/>
+              </w:rPr>
+              <w:t xml:space="preserve"> </w:t>
+            </w:r>
+          </w:p>
+          <w:p>
+            <w:pPr>
+              <w:pStyle w:val="CodeCompressed"/>
+              <w:rPr>
+                <w:rFonts w:ascii="Courier" w:hAnsi="Courier"/>
+                <w:b/>
+                <w:sz w:val="20"/>
+                <w:szCs w:val="20"/>
+              </w:rPr>
+            </w:pPr>
+            <w:r>
+              <w:rPr>
+                <w:rFonts w:ascii="Courier" w:hAnsi="Courier"/>
+                <w:b/>
+                <w:sz w:val="20"/>
+                <w:szCs w:val="20"/>
+              </w:rPr>
+              <w:t xml:space="preserve"> * </w:t>
+            </w:r>
+            <w:r>
+              <w:rPr>
+                <w:rFonts w:ascii="Courier" w:hAnsi="Courier"/>
+                <w:b/>
+                <w:sz w:val="20"/>
+                <w:szCs w:val="20"/>
+              </w:rPr>
+              <w:t>This method c</w:t>
+            </w:r>
+            <w:r>
+              <w:rPr>
+                <w:rFonts w:ascii="Courier" w:hAnsi="Courier"/>
+                <w:b/>
+                <w:sz w:val="20"/>
+                <w:szCs w:val="20"/>
+              </w:rPr>
+              <w:t>lears chad from the current column.</w:t>
+            </w:r>
+          </w:p>
+          <w:p>
+            <w:pPr>
+              <w:pStyle w:val="CodeCompressed"/>
+              <w:rPr>
+                <w:rFonts w:ascii="Courier" w:hAnsi="Courier"/>
+                <w:b/>
+                <w:sz w:val="20"/>
+                <w:szCs w:val="20"/>
+              </w:rPr>
+            </w:pPr>
+            <w:r>
+              <w:rPr>
+                <w:rFonts w:ascii="Courier" w:hAnsi="Courier"/>
+                <w:b/>
+                <w:sz w:val="20"/>
+                <w:szCs w:val="20"/>
+              </w:rPr>
+              <w:t xml:space="preserve"> * </w:t>
+            </w:r>
+            <w:r>
+              <w:rPr>
+                <w:rFonts w:ascii="Courier" w:hAnsi="Courier"/>
+                <w:b/>
+                <w:sz w:val="20"/>
+                <w:szCs w:val="20"/>
+              </w:rPr>
+              <w:t>Pre</w:t>
+            </w:r>
+            <w:r>
+              <w:rPr>
+                <w:rFonts w:ascii="Courier" w:hAnsi="Courier"/>
+                <w:b/>
+                <w:sz w:val="20"/>
+                <w:szCs w:val="20"/>
+              </w:rPr>
+              <w:t xml:space="preserve">condition: </w:t>
+            </w:r>
+            <w:r>
+              <w:rPr>
+                <w:rFonts w:ascii="Courier" w:hAnsi="Courier"/>
+                <w:b/>
+                <w:sz w:val="20"/>
+                <w:szCs w:val="20"/>
+              </w:rPr>
+              <w:t xml:space="preserve">Karel is standing in the center of a </w:t>
+            </w:r>
+            <w:r>
+              <w:rPr>
+                <w:rFonts w:ascii="Courier" w:hAnsi="Courier"/>
+                <w:b/>
+                <w:sz w:val="20"/>
+                <w:szCs w:val="20"/>
+              </w:rPr>
+              <w:t>column</w:t>
+            </w:r>
+            <w:r>
+              <w:rPr>
+                <w:rFonts w:ascii="Courier" w:hAnsi="Courier"/>
+                <w:b/>
+                <w:sz w:val="20"/>
+                <w:szCs w:val="20"/>
+              </w:rPr>
+              <w:t xml:space="preserve"> to be </w:t>
+            </w:r>
+          </w:p>
+          <w:p>
+            <w:pPr>
+              <w:pStyle w:val="CodeCompressed"/>
+              <w:rPr>
+                <w:rFonts w:ascii="Courier" w:hAnsi="Courier"/>
+                <w:b/>
+                <w:sz w:val="20"/>
+                <w:szCs w:val="20"/>
+              </w:rPr>
+            </w:pPr>
+            <w:r>
+              <w:rPr>
+                <w:rFonts w:ascii="Courier" w:hAnsi="Courier"/>
+                <w:b/>
+                <w:sz w:val="20"/>
+                <w:szCs w:val="20"/>
+              </w:rPr>
+              <w:t xml:space="preserve"> * </w:t>
+            </w:r>
+            <w:r>
+              <w:rPr>
+                <w:rFonts w:ascii="Courier" w:hAnsi="Courier"/>
+                <w:b/>
+                <w:sz w:val="20"/>
+                <w:szCs w:val="20"/>
+              </w:rPr>
+              <w:t>cleared.</w:t>
+            </w:r>
+          </w:p>
+          <w:p>
+            <w:pPr>
+              <w:pStyle w:val="CodeCompressed"/>
+              <w:rPr>
+                <w:rFonts w:ascii="Courier" w:hAnsi="Courier"/>
+                <w:b/>
+                <w:sz w:val="20"/>
+                <w:szCs w:val="20"/>
+              </w:rPr>
+            </w:pPr>
+            <w:r>
+              <w:rPr>
+                <w:rFonts w:ascii="Courier" w:hAnsi="Courier"/>
+                <w:b/>
+                <w:sz w:val="20"/>
+                <w:szCs w:val="20"/>
+              </w:rPr>
+              <w:t xml:space="preserve"> </w:t>
+            </w:r>
+            <w:r>
+              <w:rPr>
+                <w:rFonts w:ascii="Courier" w:hAnsi="Courier"/>
+                <w:b/>
+                <w:sz w:val="20"/>
+                <w:szCs w:val="20"/>
+              </w:rPr>
+              <w:t>* Post</w:t>
+            </w:r>
+            <w:r>
+              <w:rPr>
+                <w:rFonts w:ascii="Courier" w:hAnsi="Courier"/>
+                <w:b/>
+                <w:sz w:val="20"/>
+                <w:szCs w:val="20"/>
+              </w:rPr>
+              <w:t>condition</w:t>
+            </w:r>
+            <w:r>
+              <w:rPr>
+                <w:rFonts w:ascii="Courier" w:hAnsi="Courier"/>
+                <w:b/>
+                <w:sz w:val="20"/>
+                <w:szCs w:val="20"/>
+              </w:rPr>
+              <w:t xml:space="preserve">: Karel is standing in same place and </w:t>
+            </w:r>
+            <w:r>
+              <w:rPr>
+                <w:rFonts w:ascii="Courier" w:hAnsi="Courier"/>
+                <w:b/>
+                <w:sz w:val="20"/>
+                <w:szCs w:val="20"/>
+              </w:rPr>
+              <w:t>the column</w:t>
+            </w:r>
+            <w:r>
+              <w:rPr>
+                <w:rFonts w:ascii="Courier" w:hAnsi="Courier"/>
+                <w:b/>
+                <w:sz w:val="20"/>
+                <w:szCs w:val="20"/>
+              </w:rPr>
+              <w:t xml:space="preserve"> </w:t>
+            </w:r>
+            <w:r>
+              <w:rPr>
+                <w:rFonts w:ascii="Courier" w:hAnsi="Courier"/>
+                <w:b/>
+                <w:sz w:val="20"/>
+                <w:szCs w:val="20"/>
+              </w:rPr>
+              <w:t xml:space="preserve"> </w:t>
+            </w:r>
+          </w:p>
+          <w:p>
+            <w:pPr>
+              <w:pStyle w:val="CodeCompressed"/>
+              <w:rPr>
+                <w:rFonts w:ascii="Courier" w:hAnsi="Courier"/>
+                <w:b/>
+                <w:sz w:val="20"/>
+                <w:szCs w:val="20"/>
+              </w:rPr>
+            </w:pPr>
+            <w:r>
+              <w:rPr>
+                <w:rFonts w:ascii="Courier" w:hAnsi="Courier"/>
+                <w:b/>
+                <w:sz w:val="20"/>
+                <w:szCs w:val="20"/>
+              </w:rPr>
+              <w:t xml:space="preserve"> * </w:t>
+            </w:r>
+            <w:r>
+              <w:rPr>
+                <w:rFonts w:ascii="Courier" w:hAnsi="Courier"/>
+                <w:b/>
+                <w:sz w:val="20"/>
+                <w:szCs w:val="20"/>
+              </w:rPr>
+              <w:t>has been emptied.</w:t>
+            </w:r>
+          </w:p>
+          <w:p>
+            <w:pPr>
+              <w:pStyle w:val="CodeCompressed"/>
+              <w:rPr>
+                <w:rFonts w:ascii="Courier" w:hAnsi="Courier"/>
+                <w:b/>
+                <w:sz w:val="20"/>
+                <w:szCs w:val="20"/>
+              </w:rPr>
+            </w:pPr>
+            <w:r>
+              <w:rPr>
+                <w:rFonts w:ascii="Courier" w:hAnsi="Courier"/>
+                <w:b/>
+                <w:sz w:val="20"/>
+                <w:szCs w:val="20"/>
+              </w:rPr>
+              <w:t xml:space="preserve"> </w:t>
+            </w:r>
+            <w:r>
+              <w:rPr>
+                <w:rFonts w:ascii="Courier" w:hAnsi="Courier"/>
+                <w:b/>
+                <w:sz w:val="20"/>
+                <w:szCs w:val="20"/>
+              </w:rPr>
+              <w:t>*/</w:t>
+            </w:r>
+          </w:p>
+          <w:p>
+            <w:pPr>
+              <w:pStyle w:val="CodeCompressed"/>
+              <w:rPr>
+                <w:rFonts w:ascii="Courier" w:hAnsi="Courier"/>
+                <w:b/>
+                <w:sz w:val="20"/>
+                <w:szCs w:val="20"/>
+              </w:rPr>
+            </w:pPr>
+            <w:r>
+              <w:rPr>
+                <w:rFonts w:ascii="Courier" w:hAnsi="Courier"/>
+                <w:b/>
+                <w:sz w:val="20"/>
+                <w:szCs w:val="20"/>
+              </w:rPr>
+              <w:t xml:space="preserve">private void </w:t>
+            </w:r>
+            <w:r>
+              <w:rPr>
+                <w:rFonts w:ascii="Courier" w:hAnsi="Courier"/>
+                <w:b/>
+                <w:bCs/>
+                <w:sz w:val="20"/>
+                <w:szCs w:val="20"/>
+              </w:rPr>
+              <w:t>removeAllChad</w:t>
+            </w:r>
+            <w:r>
+              <w:rPr>
+                <w:rFonts w:ascii="Courier" w:hAnsi="Courier"/>
+                <w:b/>
+                <w:sz w:val="20"/>
+                <w:szCs w:val="20"/>
+              </w:rPr>
+              <w:t>() {</w:t>
+            </w:r>
+          </w:p>
+          <w:p>
+            <w:pPr>
+              <w:pStyle w:val="CodeCompressed"/>
+              <w:rPr>
+                <w:rFonts w:ascii="Courier" w:hAnsi="Courier"/>
+                <w:b/>
+                <w:sz w:val="20"/>
+                <w:szCs w:val="20"/>
+              </w:rPr>
+            </w:pPr>
             <w:r>
               <w:rPr>
                 <w:rFonts w:ascii="Courier" w:hAnsi="Courier"/>
@@ -2127,1163 +2765,94 @@
               </w:rPr>
               <w:t xml:space="preserve">    </w:t>
             </w:r>
-          </w:p>
-          <w:p>
-            <w:pPr>
-              <w:pStyle w:val="CodeCompressed"/>
-              <w:rPr>
-                <w:rFonts w:ascii="Courier" w:hAnsi="Courier"/>
-                <w:b/>
-                <w:sz w:val="20"/>
-                <w:szCs w:val="20"/>
-              </w:rPr>
-            </w:pPr>
-            <w:r>
-              <w:rPr>
-                <w:rFonts w:ascii="Courier" w:hAnsi="Courier"/>
-                <w:b/>
-                <w:sz w:val="20"/>
-                <w:szCs w:val="20"/>
-              </w:rPr>
-              <w:t>/*</w:t>
-            </w:r>
-            <w:r>
-              <w:rPr>
-                <w:rFonts w:ascii="Courier" w:hAnsi="Courier"/>
-                <w:b/>
-                <w:sz w:val="20"/>
-                <w:szCs w:val="20"/>
-              </w:rPr>
-              <w:t>*</w:t>
-            </w:r>
-          </w:p>
-          <w:p>
-            <w:pPr>
-              <w:pStyle w:val="CodeCompressed"/>
-              <w:rPr>
-                <w:rFonts w:ascii="Courier" w:hAnsi="Courier"/>
-                <w:b/>
-                <w:sz w:val="20"/>
-                <w:szCs w:val="20"/>
-              </w:rPr>
-            </w:pPr>
-            <w:r>
-              <w:rPr>
-                <w:rFonts w:ascii="Courier" w:hAnsi="Courier"/>
-                <w:b/>
-                <w:sz w:val="20"/>
-                <w:szCs w:val="20"/>
-              </w:rPr>
-              <w:t xml:space="preserve"> * </w:t>
-            </w:r>
-            <w:r>
-              <w:rPr>
-                <w:rFonts w:ascii="Courier" w:hAnsi="Courier"/>
-                <w:b/>
-                <w:sz w:val="20"/>
-                <w:szCs w:val="20"/>
-              </w:rPr>
-              <w:t>This method c</w:t>
-            </w:r>
-            <w:r>
-              <w:rPr>
-                <w:rFonts w:ascii="Courier" w:hAnsi="Courier"/>
-                <w:b/>
-                <w:sz w:val="20"/>
-                <w:szCs w:val="20"/>
-              </w:rPr>
-              <w:t xml:space="preserve">lears chad from the current column, if </w:t>
-            </w:r>
-            <w:r>
-              <w:rPr>
-                <w:rFonts w:ascii="Courier" w:hAnsi="Courier"/>
-                <w:b/>
-                <w:sz w:val="20"/>
-                <w:szCs w:val="20"/>
-              </w:rPr>
-              <w:t>any.</w:t>
-            </w:r>
-          </w:p>
-          <w:p>
-            <w:pPr>
-              <w:pStyle w:val="CodeCompressed"/>
-              <w:rPr>
-                <w:rFonts w:ascii="Courier" w:hAnsi="Courier"/>
-                <w:b/>
-                <w:sz w:val="20"/>
-                <w:szCs w:val="20"/>
-              </w:rPr>
-            </w:pPr>
-            <w:r>
-              <w:rPr>
-                <w:rFonts w:ascii="Courier" w:hAnsi="Courier"/>
-                <w:b/>
-                <w:sz w:val="20"/>
-                <w:szCs w:val="20"/>
-              </w:rPr>
-              <w:t xml:space="preserve"> * </w:t>
-            </w:r>
-            <w:r>
-              <w:rPr>
-                <w:rFonts w:ascii="Courier" w:hAnsi="Courier"/>
-                <w:b/>
-                <w:sz w:val="20"/>
-                <w:szCs w:val="20"/>
-              </w:rPr>
-              <w:t>Pre</w:t>
-            </w:r>
-            <w:r>
-              <w:rPr>
-                <w:rFonts w:ascii="Courier" w:hAnsi="Courier"/>
-                <w:b/>
-                <w:sz w:val="20"/>
-                <w:szCs w:val="20"/>
-              </w:rPr>
-              <w:t xml:space="preserve">condition: </w:t>
-            </w:r>
-            <w:r>
-              <w:rPr>
-                <w:rFonts w:ascii="Courier" w:hAnsi="Courier"/>
-                <w:b/>
-                <w:sz w:val="20"/>
-                <w:szCs w:val="20"/>
-              </w:rPr>
-              <w:t xml:space="preserve">Karel is standing in the center of a </w:t>
-            </w:r>
-            <w:r>
-              <w:rPr>
-                <w:rFonts w:ascii="Courier" w:hAnsi="Courier"/>
-                <w:b/>
-                <w:sz w:val="20"/>
-                <w:szCs w:val="20"/>
-              </w:rPr>
-              <w:t>column</w:t>
-            </w:r>
-            <w:r>
-              <w:rPr>
-                <w:rFonts w:ascii="Courier" w:hAnsi="Courier"/>
-                <w:b/>
-                <w:sz w:val="20"/>
-                <w:szCs w:val="20"/>
-              </w:rPr>
-              <w:t xml:space="preserve">, </w:t>
-            </w:r>
-            <w:r>
-              <w:rPr>
-                <w:rFonts w:ascii="Courier" w:hAnsi="Courier"/>
-                <w:b/>
-                <w:sz w:val="20"/>
-                <w:szCs w:val="20"/>
-              </w:rPr>
-              <w:t xml:space="preserve">  </w:t>
-            </w:r>
-          </w:p>
-          <w:p>
-            <w:pPr>
-              <w:pStyle w:val="CodeCompressed"/>
-              <w:rPr>
-                <w:rFonts w:ascii="Courier" w:hAnsi="Courier"/>
-                <w:b/>
-                <w:sz w:val="20"/>
-                <w:szCs w:val="20"/>
-              </w:rPr>
-            </w:pPr>
-            <w:r>
-              <w:rPr>
-                <w:rFonts w:ascii="Courier" w:hAnsi="Courier"/>
-                <w:b/>
-                <w:sz w:val="20"/>
-                <w:szCs w:val="20"/>
-              </w:rPr>
-              <w:t xml:space="preserve"> * </w:t>
-            </w:r>
-            <w:r>
-              <w:rPr>
-                <w:rFonts w:ascii="Courier" w:hAnsi="Courier"/>
-                <w:b/>
-                <w:sz w:val="20"/>
-                <w:szCs w:val="20"/>
-              </w:rPr>
-              <w:t>facing East.</w:t>
-            </w:r>
-          </w:p>
-          <w:p>
-            <w:pPr>
-              <w:pStyle w:val="CodeCompressed"/>
-              <w:rPr>
-                <w:rFonts w:ascii="Courier" w:hAnsi="Courier"/>
-                <w:b/>
-                <w:sz w:val="20"/>
-                <w:szCs w:val="20"/>
-              </w:rPr>
-            </w:pPr>
-            <w:r>
-              <w:rPr>
-                <w:rFonts w:ascii="Courier" w:hAnsi="Courier"/>
-                <w:b/>
-                <w:sz w:val="20"/>
-                <w:szCs w:val="20"/>
-              </w:rPr>
-              <w:t xml:space="preserve"> </w:t>
-            </w:r>
-            <w:r>
-              <w:rPr>
-                <w:rFonts w:ascii="Courier" w:hAnsi="Courier"/>
-                <w:b/>
-                <w:sz w:val="20"/>
-                <w:szCs w:val="20"/>
-              </w:rPr>
-              <w:t xml:space="preserve">* </w:t>
-            </w:r>
-            <w:proofErr w:type="spellStart"/>
-            <w:r>
-              <w:rPr>
-                <w:rFonts w:ascii="Courier" w:hAnsi="Courier"/>
-                <w:b/>
-                <w:sz w:val="20"/>
-                <w:szCs w:val="20"/>
-              </w:rPr>
-              <w:t>Post</w:t>
-            </w:r>
-            <w:r>
-              <w:rPr>
-                <w:rFonts w:ascii="Courier" w:hAnsi="Courier"/>
-                <w:b/>
-                <w:sz w:val="20"/>
-                <w:szCs w:val="20"/>
-              </w:rPr>
-              <w:t>condition</w:t>
-            </w:r>
-            <w:proofErr w:type="spellEnd"/>
-            <w:r>
-              <w:rPr>
-                <w:rFonts w:ascii="Courier" w:hAnsi="Courier"/>
-                <w:b/>
-                <w:sz w:val="20"/>
-                <w:szCs w:val="20"/>
-              </w:rPr>
-              <w:t xml:space="preserve">: </w:t>
-            </w:r>
-            <w:r>
-              <w:rPr>
-                <w:rFonts w:ascii="Courier" w:hAnsi="Courier"/>
-                <w:b/>
-                <w:sz w:val="20"/>
-                <w:szCs w:val="20"/>
-              </w:rPr>
-              <w:t xml:space="preserve">Karel is back in same place/orientation and chad </w:t>
-            </w:r>
-          </w:p>
-          <w:p>
-            <w:pPr>
-              <w:pStyle w:val="CodeCompressed"/>
-              <w:rPr>
-                <w:rFonts w:ascii="Courier" w:hAnsi="Courier"/>
-                <w:b/>
-                <w:sz w:val="20"/>
-                <w:szCs w:val="20"/>
-              </w:rPr>
-            </w:pPr>
-            <w:r>
-              <w:rPr>
-                <w:rFonts w:ascii="Courier" w:hAnsi="Courier"/>
-                <w:b/>
-                <w:sz w:val="20"/>
-                <w:szCs w:val="20"/>
-              </w:rPr>
-              <w:t xml:space="preserve"> * </w:t>
-            </w:r>
-            <w:r>
-              <w:rPr>
-                <w:rFonts w:ascii="Courier" w:hAnsi="Courier"/>
-                <w:b/>
-                <w:sz w:val="20"/>
-                <w:szCs w:val="20"/>
-              </w:rPr>
-              <w:t>has been cleared.</w:t>
-            </w:r>
-          </w:p>
-          <w:p>
-            <w:pPr>
-              <w:pStyle w:val="CodeCompressed"/>
-              <w:rPr>
-                <w:rFonts w:ascii="Courier" w:hAnsi="Courier"/>
-                <w:b/>
-                <w:sz w:val="20"/>
-                <w:szCs w:val="20"/>
-              </w:rPr>
-            </w:pPr>
-            <w:r>
-              <w:rPr>
-                <w:rFonts w:ascii="Courier" w:hAnsi="Courier"/>
-                <w:b/>
-                <w:sz w:val="20"/>
-                <w:szCs w:val="20"/>
-              </w:rPr>
-              <w:t xml:space="preserve"> </w:t>
-            </w:r>
-            <w:r>
-              <w:rPr>
-                <w:rFonts w:ascii="Courier" w:hAnsi="Courier"/>
-                <w:b/>
-                <w:sz w:val="20"/>
-                <w:szCs w:val="20"/>
-              </w:rPr>
-              <w:t>*/</w:t>
-            </w:r>
-          </w:p>
-          <w:p>
-            <w:pPr>
-              <w:pStyle w:val="CodeCompressed"/>
-              <w:rPr>
-                <w:rFonts w:ascii="Courier" w:hAnsi="Courier"/>
-                <w:b/>
-                <w:sz w:val="20"/>
-                <w:szCs w:val="20"/>
-              </w:rPr>
-            </w:pPr>
-            <w:r>
-              <w:rPr>
-                <w:rFonts w:ascii="Courier" w:hAnsi="Courier"/>
-                <w:b/>
-                <w:sz w:val="20"/>
-                <w:szCs w:val="20"/>
-              </w:rPr>
-              <w:t xml:space="preserve">private void </w:t>
-            </w:r>
-            <w:proofErr w:type="spellStart"/>
-            <w:proofErr w:type="gramStart"/>
-            <w:r>
-              <w:rPr>
-                <w:rFonts w:ascii="Courier" w:hAnsi="Courier"/>
-                <w:b/>
-                <w:bCs/>
-                <w:sz w:val="20"/>
-                <w:szCs w:val="20"/>
-              </w:rPr>
-              <w:t>processColumn</w:t>
-            </w:r>
-            <w:proofErr w:type="spellEnd"/>
-            <w:r>
-              <w:rPr>
-                <w:rFonts w:ascii="Courier" w:hAnsi="Courier"/>
-                <w:b/>
-                <w:sz w:val="20"/>
-                <w:szCs w:val="20"/>
-              </w:rPr>
-              <w:t>(</w:t>
-            </w:r>
-            <w:proofErr w:type="gramEnd"/>
-            <w:r>
-              <w:rPr>
-                <w:rFonts w:ascii="Courier" w:hAnsi="Courier"/>
-                <w:b/>
-                <w:sz w:val="20"/>
-                <w:szCs w:val="20"/>
-              </w:rPr>
-              <w:t>) {</w:t>
-            </w:r>
-          </w:p>
-          <w:p>
-            <w:pPr>
-              <w:pStyle w:val="CodeCompressed"/>
-              <w:rPr>
-                <w:rFonts w:ascii="Courier" w:hAnsi="Courier"/>
-                <w:b/>
-                <w:sz w:val="20"/>
-                <w:szCs w:val="20"/>
-              </w:rPr>
-            </w:pPr>
-            <w:r>
-              <w:rPr>
-                <w:rFonts w:ascii="Courier" w:hAnsi="Courier"/>
-                <w:b/>
-                <w:sz w:val="20"/>
-                <w:szCs w:val="20"/>
-              </w:rPr>
-              <w:t xml:space="preserve">    // If there is chad to clear, clear that chad from the ballot.</w:t>
-            </w:r>
-          </w:p>
-          <w:p>
-            <w:pPr>
-              <w:pStyle w:val="CodeCompressed"/>
-              <w:rPr>
-                <w:rFonts w:ascii="Courier" w:hAnsi="Courier"/>
-                <w:b/>
-                <w:sz w:val="20"/>
-                <w:szCs w:val="20"/>
-              </w:rPr>
-            </w:pPr>
-            <w:r>
-              <w:rPr>
-                <w:rFonts w:ascii="Courier" w:hAnsi="Courier"/>
-                <w:b/>
-                <w:sz w:val="20"/>
-                <w:szCs w:val="20"/>
-              </w:rPr>
-              <w:t xml:space="preserve">    </w:t>
-            </w:r>
-            <w:r>
-              <w:rPr>
-                <w:rFonts w:ascii="Courier" w:hAnsi="Courier"/>
-                <w:b/>
-                <w:sz w:val="20"/>
-                <w:szCs w:val="20"/>
-              </w:rPr>
-              <w:t>if (</w:t>
-            </w:r>
-            <w:proofErr w:type="spellStart"/>
-            <w:proofErr w:type="gramStart"/>
-            <w:r>
-              <w:rPr>
-                <w:rFonts w:ascii="Courier" w:hAnsi="Courier"/>
-                <w:b/>
-                <w:sz w:val="20"/>
-                <w:szCs w:val="20"/>
-              </w:rPr>
-              <w:t>noBeepersPresent</w:t>
-            </w:r>
-            <w:proofErr w:type="spellEnd"/>
-            <w:r>
-              <w:rPr>
-                <w:rFonts w:ascii="Courier" w:hAnsi="Courier"/>
-                <w:b/>
-                <w:sz w:val="20"/>
-                <w:szCs w:val="20"/>
-              </w:rPr>
-              <w:t>(</w:t>
-            </w:r>
-            <w:proofErr w:type="gramEnd"/>
-            <w:r>
-              <w:rPr>
-                <w:rFonts w:ascii="Courier" w:hAnsi="Courier"/>
-                <w:b/>
-                <w:sz w:val="20"/>
-                <w:szCs w:val="20"/>
-              </w:rPr>
-              <w:t>)) {</w:t>
-            </w:r>
-          </w:p>
-          <w:p>
-            <w:pPr>
-              <w:pStyle w:val="CodeCompressed"/>
-              <w:rPr>
-                <w:rFonts w:ascii="Courier" w:hAnsi="Courier"/>
-                <w:b/>
-                <w:sz w:val="20"/>
-                <w:szCs w:val="20"/>
-              </w:rPr>
-            </w:pPr>
-            <w:r>
-              <w:rPr>
-                <w:rFonts w:ascii="Courier" w:hAnsi="Courier"/>
-                <w:b/>
-                <w:sz w:val="20"/>
-                <w:szCs w:val="20"/>
-              </w:rPr>
-              <w:t xml:space="preserve">        </w:t>
-            </w:r>
-            <w:proofErr w:type="spellStart"/>
-            <w:proofErr w:type="gramStart"/>
-            <w:r>
-              <w:rPr>
-                <w:rFonts w:ascii="Courier" w:hAnsi="Courier"/>
-                <w:b/>
-                <w:sz w:val="20"/>
-                <w:szCs w:val="20"/>
-              </w:rPr>
-              <w:t>removeAllChad</w:t>
-            </w:r>
-            <w:proofErr w:type="spellEnd"/>
-            <w:r>
-              <w:rPr>
-                <w:rFonts w:ascii="Courier" w:hAnsi="Courier"/>
-                <w:b/>
-                <w:sz w:val="20"/>
-                <w:szCs w:val="20"/>
-              </w:rPr>
-              <w:t>(</w:t>
-            </w:r>
-            <w:proofErr w:type="gramEnd"/>
-            <w:r>
-              <w:rPr>
-                <w:rFonts w:ascii="Courier" w:hAnsi="Courier"/>
-                <w:b/>
-                <w:sz w:val="20"/>
-                <w:szCs w:val="20"/>
-              </w:rPr>
-              <w:t>);</w:t>
-            </w:r>
-          </w:p>
-          <w:p>
-            <w:pPr>
-              <w:pStyle w:val="CodeCompressed"/>
-              <w:rPr>
-                <w:rFonts w:ascii="Courier" w:hAnsi="Courier"/>
-                <w:b/>
-                <w:sz w:val="20"/>
-                <w:szCs w:val="20"/>
-              </w:rPr>
-            </w:pPr>
-            <w:r>
-              <w:rPr>
-                <w:rFonts w:ascii="Courier" w:hAnsi="Courier"/>
-                <w:b/>
-                <w:sz w:val="20"/>
-                <w:szCs w:val="20"/>
-              </w:rPr>
-              <w:t xml:space="preserve">    }</w:t>
-            </w:r>
-          </w:p>
-          <w:p>
-            <w:pPr>
-              <w:pStyle w:val="CodeCompressed"/>
-              <w:rPr>
-                <w:rFonts w:ascii="Courier" w:hAnsi="Courier"/>
-                <w:b/>
-                <w:sz w:val="20"/>
-                <w:szCs w:val="20"/>
-              </w:rPr>
-            </w:pPr>
-            <w:r>
-              <w:rPr>
-                <w:rFonts w:ascii="Courier" w:hAnsi="Courier"/>
-                <w:b/>
-                <w:sz w:val="20"/>
-                <w:szCs w:val="20"/>
-              </w:rPr>
-              <w:t>}</w:t>
-            </w:r>
-          </w:p>
-          <w:p>
-            <w:pPr>
-              <w:pStyle w:val="CodeCompressed"/>
-              <w:rPr>
-                <w:rFonts w:ascii="Courier" w:hAnsi="Courier"/>
-                <w:b/>
-                <w:sz w:val="20"/>
-                <w:szCs w:val="20"/>
-              </w:rPr>
-            </w:pPr>
-          </w:p>
-          <w:p>
-            <w:pPr>
-              <w:pStyle w:val="CodeCompressed"/>
-              <w:rPr>
-                <w:rFonts w:ascii="Courier" w:hAnsi="Courier"/>
-                <w:b/>
-                <w:sz w:val="20"/>
-                <w:szCs w:val="20"/>
-              </w:rPr>
-            </w:pPr>
-            <w:r>
-              <w:rPr>
-                <w:rFonts w:ascii="Courier" w:hAnsi="Courier"/>
-                <w:b/>
-                <w:sz w:val="20"/>
-                <w:szCs w:val="20"/>
-              </w:rPr>
-              <w:t>/*</w:t>
-            </w:r>
-            <w:r>
-              <w:rPr>
-                <w:rFonts w:ascii="Courier" w:hAnsi="Courier"/>
-                <w:b/>
-                <w:sz w:val="20"/>
-                <w:szCs w:val="20"/>
-              </w:rPr>
-              <w:t>*</w:t>
-            </w:r>
-            <w:r>
-              <w:rPr>
-                <w:rFonts w:ascii="Courier" w:hAnsi="Courier"/>
-                <w:b/>
-                <w:sz w:val="20"/>
-                <w:szCs w:val="20"/>
-              </w:rPr>
-              <w:t xml:space="preserve"> </w:t>
-            </w:r>
-          </w:p>
-          <w:p>
-            <w:pPr>
-              <w:pStyle w:val="CodeCompressed"/>
-              <w:rPr>
-                <w:rFonts w:ascii="Courier" w:hAnsi="Courier"/>
-                <w:b/>
-                <w:sz w:val="20"/>
-                <w:szCs w:val="20"/>
-              </w:rPr>
-            </w:pPr>
-            <w:r>
-              <w:rPr>
-                <w:rFonts w:ascii="Courier" w:hAnsi="Courier"/>
-                <w:b/>
-                <w:sz w:val="20"/>
-                <w:szCs w:val="20"/>
-              </w:rPr>
-              <w:t xml:space="preserve"> * </w:t>
-            </w:r>
-            <w:r>
-              <w:rPr>
-                <w:rFonts w:ascii="Courier" w:hAnsi="Courier"/>
-                <w:b/>
-                <w:sz w:val="20"/>
-                <w:szCs w:val="20"/>
-              </w:rPr>
-              <w:t>This method c</w:t>
-            </w:r>
-            <w:r>
-              <w:rPr>
-                <w:rFonts w:ascii="Courier" w:hAnsi="Courier"/>
-                <w:b/>
-                <w:sz w:val="20"/>
-                <w:szCs w:val="20"/>
-              </w:rPr>
-              <w:t>lears chad from the current column.</w:t>
-            </w:r>
-          </w:p>
-          <w:p>
-            <w:pPr>
-              <w:pStyle w:val="CodeCompressed"/>
-              <w:rPr>
-                <w:rFonts w:ascii="Courier" w:hAnsi="Courier"/>
-                <w:b/>
-                <w:sz w:val="20"/>
-                <w:szCs w:val="20"/>
-              </w:rPr>
-            </w:pPr>
-            <w:r>
-              <w:rPr>
-                <w:rFonts w:ascii="Courier" w:hAnsi="Courier"/>
-                <w:b/>
-                <w:sz w:val="20"/>
-                <w:szCs w:val="20"/>
-              </w:rPr>
-              <w:t xml:space="preserve"> * </w:t>
-            </w:r>
-            <w:r>
-              <w:rPr>
-                <w:rFonts w:ascii="Courier" w:hAnsi="Courier"/>
-                <w:b/>
-                <w:sz w:val="20"/>
-                <w:szCs w:val="20"/>
-              </w:rPr>
-              <w:t>Pre</w:t>
-            </w:r>
-            <w:r>
-              <w:rPr>
-                <w:rFonts w:ascii="Courier" w:hAnsi="Courier"/>
-                <w:b/>
-                <w:sz w:val="20"/>
-                <w:szCs w:val="20"/>
-              </w:rPr>
-              <w:t xml:space="preserve">condition: </w:t>
-            </w:r>
-            <w:r>
-              <w:rPr>
-                <w:rFonts w:ascii="Courier" w:hAnsi="Courier"/>
-                <w:b/>
-                <w:sz w:val="20"/>
-                <w:szCs w:val="20"/>
-              </w:rPr>
-              <w:t xml:space="preserve">Karel is standing in the center of a </w:t>
-            </w:r>
-            <w:r>
-              <w:rPr>
-                <w:rFonts w:ascii="Courier" w:hAnsi="Courier"/>
-                <w:b/>
-                <w:sz w:val="20"/>
-                <w:szCs w:val="20"/>
-              </w:rPr>
-              <w:t>column</w:t>
-            </w:r>
-            <w:r>
-              <w:rPr>
-                <w:rFonts w:ascii="Courier" w:hAnsi="Courier"/>
-                <w:b/>
-                <w:sz w:val="20"/>
-                <w:szCs w:val="20"/>
-              </w:rPr>
-              <w:t xml:space="preserve"> to be </w:t>
-            </w:r>
-          </w:p>
-          <w:p>
-            <w:pPr>
-              <w:pStyle w:val="CodeCompressed"/>
-              <w:rPr>
-                <w:rFonts w:ascii="Courier" w:hAnsi="Courier"/>
-                <w:b/>
-                <w:sz w:val="20"/>
-                <w:szCs w:val="20"/>
-              </w:rPr>
-            </w:pPr>
-            <w:r>
-              <w:rPr>
-                <w:rFonts w:ascii="Courier" w:hAnsi="Courier"/>
-                <w:b/>
-                <w:sz w:val="20"/>
-                <w:szCs w:val="20"/>
-              </w:rPr>
-              <w:t xml:space="preserve"> * </w:t>
-            </w:r>
-            <w:r>
-              <w:rPr>
-                <w:rFonts w:ascii="Courier" w:hAnsi="Courier"/>
-                <w:b/>
-                <w:sz w:val="20"/>
-                <w:szCs w:val="20"/>
-              </w:rPr>
-              <w:t>cleared.</w:t>
-            </w:r>
-          </w:p>
-          <w:p>
-            <w:pPr>
-              <w:pStyle w:val="CodeCompressed"/>
-              <w:rPr>
-                <w:rFonts w:ascii="Courier" w:hAnsi="Courier"/>
-                <w:b/>
-                <w:sz w:val="20"/>
-                <w:szCs w:val="20"/>
-              </w:rPr>
-            </w:pPr>
-            <w:r>
-              <w:rPr>
-                <w:rFonts w:ascii="Courier" w:hAnsi="Courier"/>
-                <w:b/>
-                <w:sz w:val="20"/>
-                <w:szCs w:val="20"/>
-              </w:rPr>
-              <w:t xml:space="preserve"> </w:t>
-            </w:r>
-            <w:r>
-              <w:rPr>
-                <w:rFonts w:ascii="Courier" w:hAnsi="Courier"/>
-                <w:b/>
-                <w:sz w:val="20"/>
-                <w:szCs w:val="20"/>
-              </w:rPr>
-              <w:t xml:space="preserve">* </w:t>
-            </w:r>
-            <w:proofErr w:type="spellStart"/>
-            <w:r>
-              <w:rPr>
-                <w:rFonts w:ascii="Courier" w:hAnsi="Courier"/>
-                <w:b/>
-                <w:sz w:val="20"/>
-                <w:szCs w:val="20"/>
-              </w:rPr>
-              <w:t>Post</w:t>
-            </w:r>
-            <w:r>
-              <w:rPr>
-                <w:rFonts w:ascii="Courier" w:hAnsi="Courier"/>
-                <w:b/>
-                <w:sz w:val="20"/>
-                <w:szCs w:val="20"/>
-              </w:rPr>
-              <w:t>condition</w:t>
-            </w:r>
-            <w:proofErr w:type="spellEnd"/>
-            <w:r>
-              <w:rPr>
-                <w:rFonts w:ascii="Courier" w:hAnsi="Courier"/>
-                <w:b/>
-                <w:sz w:val="20"/>
-                <w:szCs w:val="20"/>
-              </w:rPr>
-              <w:t xml:space="preserve">: Karel is standing in same place and </w:t>
-            </w:r>
-            <w:r>
-              <w:rPr>
-                <w:rFonts w:ascii="Courier" w:hAnsi="Courier"/>
-                <w:b/>
-                <w:sz w:val="20"/>
-                <w:szCs w:val="20"/>
-              </w:rPr>
-              <w:t>the column</w:t>
-            </w:r>
-            <w:r>
-              <w:rPr>
-                <w:rFonts w:ascii="Courier" w:hAnsi="Courier"/>
-                <w:b/>
-                <w:sz w:val="20"/>
-                <w:szCs w:val="20"/>
-              </w:rPr>
-              <w:t xml:space="preserve"> </w:t>
-            </w:r>
-            <w:r>
-              <w:rPr>
-                <w:rFonts w:ascii="Courier" w:hAnsi="Courier"/>
-                <w:b/>
-                <w:sz w:val="20"/>
-                <w:szCs w:val="20"/>
-              </w:rPr>
-              <w:t xml:space="preserve"> </w:t>
-            </w:r>
-          </w:p>
-          <w:p>
-            <w:pPr>
-              <w:pStyle w:val="CodeCompressed"/>
-              <w:rPr>
-                <w:rFonts w:ascii="Courier" w:hAnsi="Courier"/>
-                <w:b/>
-                <w:sz w:val="20"/>
-                <w:szCs w:val="20"/>
-              </w:rPr>
-            </w:pPr>
-            <w:r>
-              <w:rPr>
-                <w:rFonts w:ascii="Courier" w:hAnsi="Courier"/>
-                <w:b/>
-                <w:sz w:val="20"/>
-                <w:szCs w:val="20"/>
-              </w:rPr>
-              <w:t xml:space="preserve"> * </w:t>
-            </w:r>
-            <w:r>
-              <w:rPr>
-                <w:rFonts w:ascii="Courier" w:hAnsi="Courier"/>
-                <w:b/>
-                <w:sz w:val="20"/>
-                <w:szCs w:val="20"/>
-              </w:rPr>
-              <w:t>has been emptied.</w:t>
-            </w:r>
-          </w:p>
-          <w:p>
-            <w:pPr>
-              <w:pStyle w:val="CodeCompressed"/>
-              <w:rPr>
-                <w:rFonts w:ascii="Courier" w:hAnsi="Courier"/>
-                <w:b/>
-                <w:sz w:val="20"/>
-                <w:szCs w:val="20"/>
-              </w:rPr>
-            </w:pPr>
-            <w:r>
-              <w:rPr>
-                <w:rFonts w:ascii="Courier" w:hAnsi="Courier"/>
-                <w:b/>
-                <w:sz w:val="20"/>
-                <w:szCs w:val="20"/>
-              </w:rPr>
-              <w:t xml:space="preserve"> </w:t>
-            </w:r>
-            <w:r>
-              <w:rPr>
-                <w:rFonts w:ascii="Courier" w:hAnsi="Courier"/>
-                <w:b/>
-                <w:sz w:val="20"/>
-                <w:szCs w:val="20"/>
-              </w:rPr>
-              <w:t>*/</w:t>
-            </w:r>
-          </w:p>
-          <w:p>
-            <w:pPr>
-              <w:pStyle w:val="CodeCompressed"/>
-              <w:rPr>
-                <w:rFonts w:ascii="Courier" w:hAnsi="Courier"/>
-                <w:b/>
-                <w:sz w:val="20"/>
-                <w:szCs w:val="20"/>
-              </w:rPr>
-            </w:pPr>
-            <w:r>
-              <w:rPr>
-                <w:rFonts w:ascii="Courier" w:hAnsi="Courier"/>
-                <w:b/>
-                <w:sz w:val="20"/>
-                <w:szCs w:val="20"/>
-              </w:rPr>
-              <w:t xml:space="preserve">private void </w:t>
-            </w:r>
-            <w:proofErr w:type="spellStart"/>
-            <w:proofErr w:type="gramStart"/>
-            <w:r>
-              <w:rPr>
-                <w:rFonts w:ascii="Courier" w:hAnsi="Courier"/>
-                <w:b/>
-                <w:bCs/>
-                <w:sz w:val="20"/>
-                <w:szCs w:val="20"/>
-              </w:rPr>
-              <w:t>removeAllChad</w:t>
-            </w:r>
-            <w:proofErr w:type="spellEnd"/>
-            <w:r>
-              <w:rPr>
-                <w:rFonts w:ascii="Courier" w:hAnsi="Courier"/>
-                <w:b/>
-                <w:sz w:val="20"/>
-                <w:szCs w:val="20"/>
-              </w:rPr>
-              <w:t>(</w:t>
-            </w:r>
-            <w:proofErr w:type="gramEnd"/>
-            <w:r>
-              <w:rPr>
-                <w:rFonts w:ascii="Courier" w:hAnsi="Courier"/>
-                <w:b/>
-                <w:sz w:val="20"/>
-                <w:szCs w:val="20"/>
-              </w:rPr>
-              <w:t>) {</w:t>
-            </w:r>
-          </w:p>
-          <w:p>
-            <w:pPr>
-              <w:pStyle w:val="CodeCompressed"/>
-              <w:rPr>
-                <w:rFonts w:ascii="Courier" w:hAnsi="Courier"/>
-                <w:b/>
-                <w:sz w:val="20"/>
-                <w:szCs w:val="20"/>
-              </w:rPr>
-            </w:pPr>
-            <w:r>
-              <w:rPr>
-                <w:rFonts w:ascii="Courier" w:hAnsi="Courier"/>
-                <w:b/>
-                <w:sz w:val="20"/>
-                <w:szCs w:val="20"/>
-              </w:rPr>
-              <w:t xml:space="preserve">    </w:t>
-            </w:r>
-            <w:proofErr w:type="spellStart"/>
-            <w:proofErr w:type="gramStart"/>
-            <w:r>
-              <w:rPr>
-                <w:rFonts w:ascii="Courier" w:hAnsi="Courier"/>
-                <w:b/>
-                <w:sz w:val="20"/>
-                <w:szCs w:val="20"/>
-              </w:rPr>
-              <w:t>turnLeft</w:t>
-            </w:r>
-            <w:proofErr w:type="spellEnd"/>
-            <w:r>
-              <w:rPr>
-                <w:rFonts w:ascii="Courier" w:hAnsi="Courier"/>
-                <w:b/>
-                <w:sz w:val="20"/>
-                <w:szCs w:val="20"/>
-              </w:rPr>
-              <w:t>(</w:t>
-            </w:r>
-            <w:proofErr w:type="gramEnd"/>
-            <w:r>
-              <w:rPr>
-                <w:rFonts w:ascii="Courier" w:hAnsi="Courier"/>
-                <w:b/>
-                <w:sz w:val="20"/>
-                <w:szCs w:val="20"/>
-              </w:rPr>
-              <w:t>);     // clean the upper corner</w:t>
-            </w:r>
-          </w:p>
-          <w:p>
-            <w:pPr>
-              <w:pStyle w:val="CodeCompressed"/>
-              <w:rPr>
-                <w:rFonts w:ascii="Courier" w:hAnsi="Courier"/>
-                <w:b/>
-                <w:sz w:val="20"/>
-                <w:szCs w:val="20"/>
-              </w:rPr>
-            </w:pPr>
-            <w:r>
-              <w:rPr>
-                <w:rFonts w:ascii="Courier" w:hAnsi="Courier"/>
-                <w:b/>
-                <w:sz w:val="20"/>
-                <w:szCs w:val="20"/>
-              </w:rPr>
-              <w:t xml:space="preserve">    </w:t>
-            </w:r>
-            <w:proofErr w:type="spellStart"/>
-            <w:proofErr w:type="gramStart"/>
-            <w:r>
-              <w:rPr>
-                <w:rFonts w:ascii="Courier" w:hAnsi="Courier"/>
-                <w:b/>
-                <w:sz w:val="20"/>
-                <w:szCs w:val="20"/>
-              </w:rPr>
-              <w:t>cleanChad</w:t>
-            </w:r>
-            <w:proofErr w:type="spellEnd"/>
-            <w:r>
-              <w:rPr>
-                <w:rFonts w:ascii="Courier" w:hAnsi="Courier"/>
-                <w:b/>
-                <w:sz w:val="20"/>
-                <w:szCs w:val="20"/>
-              </w:rPr>
-              <w:t>(</w:t>
-            </w:r>
-            <w:proofErr w:type="gramEnd"/>
-            <w:r>
-              <w:rPr>
-                <w:rFonts w:ascii="Courier" w:hAnsi="Courier"/>
-                <w:b/>
-                <w:sz w:val="20"/>
-                <w:szCs w:val="20"/>
-              </w:rPr>
-              <w:t>);</w:t>
-            </w:r>
-          </w:p>
-          <w:p>
-            <w:pPr>
-              <w:pStyle w:val="CodeCompressed"/>
-              <w:rPr>
-                <w:rFonts w:ascii="Courier" w:hAnsi="Courier"/>
-                <w:b/>
-                <w:sz w:val="20"/>
-                <w:szCs w:val="20"/>
-              </w:rPr>
-            </w:pPr>
-            <w:r>
-              <w:rPr>
-                <w:rFonts w:ascii="Courier" w:hAnsi="Courier"/>
-                <w:b/>
-                <w:sz w:val="20"/>
-                <w:szCs w:val="20"/>
-              </w:rPr>
-              <w:t xml:space="preserve">    </w:t>
-            </w:r>
-            <w:proofErr w:type="spellStart"/>
-            <w:proofErr w:type="gramStart"/>
-            <w:r>
-              <w:rPr>
-                <w:rFonts w:ascii="Courier" w:hAnsi="Courier"/>
-                <w:b/>
-                <w:sz w:val="20"/>
-                <w:szCs w:val="20"/>
-              </w:rPr>
-              <w:t>turnAround</w:t>
-            </w:r>
-            <w:proofErr w:type="spellEnd"/>
-            <w:r>
-              <w:rPr>
-                <w:rFonts w:ascii="Courier" w:hAnsi="Courier"/>
-                <w:b/>
-                <w:sz w:val="20"/>
-                <w:szCs w:val="20"/>
-              </w:rPr>
-              <w:t>(</w:t>
-            </w:r>
-            <w:proofErr w:type="gramEnd"/>
-            <w:r>
-              <w:rPr>
-                <w:rFonts w:ascii="Courier" w:hAnsi="Courier"/>
-                <w:b/>
-                <w:sz w:val="20"/>
-                <w:szCs w:val="20"/>
-              </w:rPr>
-              <w:t>);   // Clean the lower corner.</w:t>
-            </w:r>
-          </w:p>
-          <w:p>
-            <w:pPr>
-              <w:pStyle w:val="CodeCompressed"/>
-              <w:rPr>
-                <w:rFonts w:ascii="Courier" w:hAnsi="Courier"/>
-                <w:b/>
-                <w:sz w:val="20"/>
-                <w:szCs w:val="20"/>
-              </w:rPr>
-            </w:pPr>
-            <w:r>
-              <w:rPr>
-                <w:rFonts w:ascii="Courier" w:hAnsi="Courier"/>
-                <w:b/>
-                <w:sz w:val="20"/>
-                <w:szCs w:val="20"/>
-              </w:rPr>
-              <w:t xml:space="preserve">    </w:t>
-            </w:r>
-            <w:proofErr w:type="spellStart"/>
-            <w:proofErr w:type="gramStart"/>
-            <w:r>
-              <w:rPr>
-                <w:rFonts w:ascii="Courier" w:hAnsi="Courier"/>
-                <w:b/>
-                <w:sz w:val="20"/>
-                <w:szCs w:val="20"/>
-              </w:rPr>
-              <w:t>cleanChad</w:t>
-            </w:r>
-            <w:proofErr w:type="spellEnd"/>
-            <w:r>
-              <w:rPr>
-                <w:rFonts w:ascii="Courier" w:hAnsi="Courier"/>
-                <w:b/>
-                <w:sz w:val="20"/>
-                <w:szCs w:val="20"/>
-              </w:rPr>
-              <w:t>(</w:t>
-            </w:r>
-            <w:proofErr w:type="gramEnd"/>
-            <w:r>
-              <w:rPr>
-                <w:rFonts w:ascii="Courier" w:hAnsi="Courier"/>
-                <w:b/>
-                <w:sz w:val="20"/>
-                <w:szCs w:val="20"/>
-              </w:rPr>
-              <w:t>);</w:t>
-            </w:r>
-          </w:p>
-          <w:p>
-            <w:pPr>
-              <w:pStyle w:val="CodeCompressed"/>
-              <w:rPr>
-                <w:rFonts w:ascii="Courier" w:hAnsi="Courier"/>
-                <w:b/>
-                <w:sz w:val="20"/>
-                <w:szCs w:val="20"/>
-              </w:rPr>
-            </w:pPr>
-            <w:r>
-              <w:rPr>
-                <w:rFonts w:ascii="Courier" w:hAnsi="Courier"/>
-                <w:b/>
-                <w:sz w:val="20"/>
-                <w:szCs w:val="20"/>
-              </w:rPr>
-              <w:t xml:space="preserve">    </w:t>
-            </w:r>
-            <w:proofErr w:type="spellStart"/>
-            <w:proofErr w:type="gramStart"/>
-            <w:r>
-              <w:rPr>
-                <w:rFonts w:ascii="Courier" w:hAnsi="Courier"/>
-                <w:b/>
-                <w:sz w:val="20"/>
-                <w:szCs w:val="20"/>
-              </w:rPr>
-              <w:t>turnLeft</w:t>
-            </w:r>
-            <w:proofErr w:type="spellEnd"/>
-            <w:r>
-              <w:rPr>
-                <w:rFonts w:ascii="Courier" w:hAnsi="Courier"/>
-                <w:b/>
-                <w:sz w:val="20"/>
-                <w:szCs w:val="20"/>
-              </w:rPr>
-              <w:t>(</w:t>
-            </w:r>
-            <w:proofErr w:type="gramEnd"/>
-            <w:r>
-              <w:rPr>
-                <w:rFonts w:ascii="Courier" w:hAnsi="Courier"/>
-                <w:b/>
-                <w:sz w:val="20"/>
-                <w:szCs w:val="20"/>
-              </w:rPr>
-              <w:t>);     // Face East</w:t>
+            <w:r>
+              <w:rPr>
+                <w:rFonts w:ascii="Courier" w:hAnsi="Courier"/>
+                <w:b/>
+                <w:sz w:val="20"/>
+                <w:szCs w:val="20"/>
+              </w:rPr>
+              <w:t>turnLeft();     // clean the upper corner</w:t>
+            </w:r>
+          </w:p>
+          <w:p>
+            <w:pPr>
+              <w:pStyle w:val="CodeCompressed"/>
+              <w:rPr>
+                <w:rFonts w:ascii="Courier" w:hAnsi="Courier"/>
+                <w:b/>
+                <w:sz w:val="20"/>
+                <w:szCs w:val="20"/>
+              </w:rPr>
+            </w:pPr>
+            <w:r>
+              <w:rPr>
+                <w:rFonts w:ascii="Courier" w:hAnsi="Courier"/>
+                <w:b/>
+                <w:sz w:val="20"/>
+                <w:szCs w:val="20"/>
+              </w:rPr>
+              <w:t xml:space="preserve">    cleanChad();</w:t>
+            </w:r>
+          </w:p>
+          <w:p>
+            <w:pPr>
+              <w:pStyle w:val="CodeCompressed"/>
+              <w:rPr>
+                <w:rFonts w:ascii="Courier" w:hAnsi="Courier"/>
+                <w:b/>
+                <w:sz w:val="20"/>
+                <w:szCs w:val="20"/>
+              </w:rPr>
+            </w:pPr>
+            <w:r>
+              <w:rPr>
+                <w:rFonts w:ascii="Courier" w:hAnsi="Courier"/>
+                <w:b/>
+                <w:sz w:val="20"/>
+                <w:szCs w:val="20"/>
+              </w:rPr>
+              <w:t xml:space="preserve">    turnAround();   // Clean the lower corner.</w:t>
+            </w:r>
+          </w:p>
+          <w:p>
+            <w:pPr>
+              <w:pStyle w:val="CodeCompressed"/>
+              <w:rPr>
+                <w:rFonts w:ascii="Courier" w:hAnsi="Courier"/>
+                <w:b/>
+                <w:sz w:val="20"/>
+                <w:szCs w:val="20"/>
+              </w:rPr>
+            </w:pPr>
+            <w:r>
+              <w:rPr>
+                <w:rFonts w:ascii="Courier" w:hAnsi="Courier"/>
+                <w:b/>
+                <w:sz w:val="20"/>
+                <w:szCs w:val="20"/>
+              </w:rPr>
+              <w:t xml:space="preserve">    cleanChad();</w:t>
+            </w:r>
+          </w:p>
+          <w:p>
+            <w:pPr>
+              <w:pStyle w:val="CodeCompressed"/>
+              <w:rPr>
+                <w:rFonts w:ascii="Courier" w:hAnsi="Courier"/>
+                <w:b/>
+                <w:sz w:val="20"/>
+                <w:szCs w:val="20"/>
+              </w:rPr>
+            </w:pPr>
+            <w:r>
+              <w:rPr>
+                <w:rFonts w:ascii="Courier" w:hAnsi="Courier"/>
+                <w:b/>
+                <w:sz w:val="20"/>
+                <w:szCs w:val="20"/>
+              </w:rPr>
+              <w:t xml:space="preserve">    turnLeft();     // Face East</w:t>
             </w:r>
           </w:p>
           <w:p>
@@ -3410,12 +2979,6 @@
         </w:tc>
       </w:tr>
       <w:tr>
-        <w:tblPrEx>
-          <w:tblCellMar>
-            <w:top w:w="0" w:type="dxa"/>
-            <w:bottom w:w="0" w:type="dxa"/>
-          </w:tblCellMar>
-        </w:tblPrEx>
         <w:trPr>
           <w:cantSplit/>
         </w:trPr>
@@ -3612,9 +3175,377 @@
                 <w:sz w:val="20"/>
                 <w:szCs w:val="20"/>
               </w:rPr>
-              <w:t xml:space="preserve">* </w:t>
-            </w:r>
-            <w:proofErr w:type="spellStart"/>
+              <w:t>* Post</w:t>
+            </w:r>
+            <w:r>
+              <w:rPr>
+                <w:rFonts w:ascii="Courier" w:hAnsi="Courier"/>
+                <w:b/>
+                <w:sz w:val="20"/>
+                <w:szCs w:val="20"/>
+              </w:rPr>
+              <w:t>condition</w:t>
+            </w:r>
+            <w:r>
+              <w:rPr>
+                <w:rFonts w:ascii="Courier" w:hAnsi="Courier"/>
+                <w:b/>
+                <w:sz w:val="20"/>
+                <w:szCs w:val="20"/>
+              </w:rPr>
+              <w:t xml:space="preserve">: Karel is in the same location/orientation, but </w:t>
+            </w:r>
+          </w:p>
+          <w:p>
+            <w:pPr>
+              <w:pStyle w:val="CodeCompressed"/>
+              <w:rPr>
+                <w:rFonts w:ascii="Courier" w:hAnsi="Courier"/>
+                <w:b/>
+                <w:sz w:val="20"/>
+                <w:szCs w:val="20"/>
+              </w:rPr>
+            </w:pPr>
+            <w:r>
+              <w:rPr>
+                <w:rFonts w:ascii="Courier" w:hAnsi="Courier"/>
+                <w:b/>
+                <w:sz w:val="20"/>
+                <w:szCs w:val="20"/>
+              </w:rPr>
+              <w:t xml:space="preserve">  * </w:t>
+            </w:r>
+            <w:r>
+              <w:rPr>
+                <w:rFonts w:ascii="Courier" w:hAnsi="Courier"/>
+                <w:b/>
+                <w:sz w:val="20"/>
+                <w:szCs w:val="20"/>
+              </w:rPr>
+              <w:t>all chad ha</w:t>
+            </w:r>
+            <w:r>
+              <w:rPr>
+                <w:rFonts w:ascii="Courier" w:hAnsi="Courier"/>
+                <w:b/>
+                <w:sz w:val="20"/>
+                <w:szCs w:val="20"/>
+              </w:rPr>
+              <w:t xml:space="preserve">s </w:t>
+            </w:r>
+            <w:r>
+              <w:rPr>
+                <w:rFonts w:ascii="Courier" w:hAnsi="Courier"/>
+                <w:b/>
+                <w:sz w:val="20"/>
+                <w:szCs w:val="20"/>
+              </w:rPr>
+              <w:t>been cleared from the corner Karel is facing.</w:t>
+            </w:r>
+          </w:p>
+          <w:p>
+            <w:pPr>
+              <w:pStyle w:val="CodeCompressed"/>
+              <w:rPr>
+                <w:rFonts w:ascii="Courier" w:hAnsi="Courier"/>
+                <w:b/>
+                <w:sz w:val="20"/>
+                <w:szCs w:val="20"/>
+              </w:rPr>
+            </w:pPr>
+            <w:r>
+              <w:rPr>
+                <w:rFonts w:ascii="Courier" w:hAnsi="Courier"/>
+                <w:b/>
+                <w:sz w:val="20"/>
+                <w:szCs w:val="20"/>
+              </w:rPr>
+              <w:t xml:space="preserve">  </w:t>
+            </w:r>
+            <w:r>
+              <w:rPr>
+                <w:rFonts w:ascii="Courier" w:hAnsi="Courier"/>
+                <w:b/>
+                <w:sz w:val="20"/>
+                <w:szCs w:val="20"/>
+              </w:rPr>
+              <w:t>*</w:t>
+            </w:r>
+            <w:r>
+              <w:rPr>
+                <w:rFonts w:ascii="Courier" w:hAnsi="Courier"/>
+                <w:b/>
+                <w:sz w:val="20"/>
+                <w:szCs w:val="20"/>
+              </w:rPr>
+              <w:t>/</w:t>
+            </w:r>
+          </w:p>
+          <w:p>
+            <w:pPr>
+              <w:pStyle w:val="CodeCompressed"/>
+              <w:rPr>
+                <w:rFonts w:ascii="Courier" w:hAnsi="Courier"/>
+                <w:b/>
+                <w:sz w:val="20"/>
+                <w:szCs w:val="20"/>
+              </w:rPr>
+            </w:pPr>
+            <w:r>
+              <w:rPr>
+                <w:rFonts w:ascii="Courier" w:hAnsi="Courier"/>
+                <w:b/>
+                <w:sz w:val="20"/>
+                <w:szCs w:val="20"/>
+              </w:rPr>
+              <w:t xml:space="preserve">private void </w:t>
+            </w:r>
+            <w:r>
+              <w:rPr>
+                <w:rFonts w:ascii="Courier" w:hAnsi="Courier"/>
+                <w:b/>
+                <w:bCs/>
+                <w:sz w:val="20"/>
+                <w:szCs w:val="20"/>
+              </w:rPr>
+              <w:t>cleanChad</w:t>
+            </w:r>
+            <w:r>
+              <w:rPr>
+                <w:rFonts w:ascii="Courier" w:hAnsi="Courier"/>
+                <w:b/>
+                <w:sz w:val="20"/>
+                <w:szCs w:val="20"/>
+              </w:rPr>
+              <w:t>() {</w:t>
+            </w:r>
+          </w:p>
+          <w:p>
+            <w:pPr>
+              <w:pStyle w:val="CodeCompressed"/>
+              <w:rPr>
+                <w:rFonts w:ascii="Courier" w:hAnsi="Courier"/>
+                <w:b/>
+                <w:sz w:val="20"/>
+                <w:szCs w:val="20"/>
+              </w:rPr>
+            </w:pPr>
+            <w:r>
+              <w:rPr>
+                <w:rFonts w:ascii="Courier" w:hAnsi="Courier"/>
+                <w:b/>
+                <w:sz w:val="20"/>
+                <w:szCs w:val="20"/>
+              </w:rPr>
+              <w:t xml:space="preserve">    </w:t>
+            </w:r>
+            <w:r>
+              <w:rPr>
+                <w:rFonts w:ascii="Courier" w:hAnsi="Courier"/>
+                <w:b/>
+                <w:sz w:val="20"/>
+                <w:szCs w:val="20"/>
+              </w:rPr>
+              <w:t>move();</w:t>
+            </w:r>
+          </w:p>
+          <w:p>
+            <w:pPr>
+              <w:pStyle w:val="CodeCompressed"/>
+              <w:rPr>
+                <w:rFonts w:ascii="Courier" w:hAnsi="Courier"/>
+                <w:b/>
+                <w:sz w:val="20"/>
+                <w:szCs w:val="20"/>
+              </w:rPr>
+            </w:pPr>
+            <w:r>
+              <w:rPr>
+                <w:rFonts w:ascii="Courier" w:hAnsi="Courier"/>
+                <w:b/>
+                <w:sz w:val="20"/>
+                <w:szCs w:val="20"/>
+              </w:rPr>
+              <w:t xml:space="preserve">    </w:t>
+            </w:r>
+            <w:r>
+              <w:rPr>
+                <w:rFonts w:ascii="Courier" w:hAnsi="Courier"/>
+                <w:b/>
+                <w:sz w:val="20"/>
+                <w:szCs w:val="20"/>
+              </w:rPr>
+              <w:t>while (beepersPresent()) {</w:t>
+            </w:r>
+          </w:p>
+          <w:p>
+            <w:pPr>
+              <w:pStyle w:val="CodeCompressed"/>
+              <w:rPr>
+                <w:rFonts w:ascii="Courier" w:hAnsi="Courier"/>
+                <w:b/>
+                <w:sz w:val="20"/>
+                <w:szCs w:val="20"/>
+              </w:rPr>
+            </w:pPr>
+            <w:r>
+              <w:rPr>
+                <w:rFonts w:ascii="Courier" w:hAnsi="Courier"/>
+                <w:b/>
+                <w:sz w:val="20"/>
+                <w:szCs w:val="20"/>
+              </w:rPr>
+              <w:t xml:space="preserve">        pickBeeper();</w:t>
+            </w:r>
+          </w:p>
+          <w:p>
+            <w:pPr>
+              <w:pStyle w:val="CodeCompressed"/>
+              <w:rPr>
+                <w:rFonts w:ascii="Courier" w:hAnsi="Courier"/>
+                <w:b/>
+                <w:sz w:val="20"/>
+                <w:szCs w:val="20"/>
+              </w:rPr>
+            </w:pPr>
+            <w:r>
+              <w:rPr>
+                <w:rFonts w:ascii="Courier" w:hAnsi="Courier"/>
+                <w:b/>
+                <w:sz w:val="20"/>
+                <w:szCs w:val="20"/>
+              </w:rPr>
+              <w:t xml:space="preserve">    }</w:t>
+            </w:r>
+          </w:p>
+          <w:p>
+            <w:pPr>
+              <w:pStyle w:val="CodeCompressed"/>
+              <w:rPr>
+                <w:rFonts w:ascii="Courier" w:hAnsi="Courier"/>
+                <w:b/>
+                <w:sz w:val="20"/>
+                <w:szCs w:val="20"/>
+              </w:rPr>
+            </w:pPr>
+            <w:r>
+              <w:rPr>
+                <w:rFonts w:ascii="Courier" w:hAnsi="Courier"/>
+                <w:b/>
+                <w:sz w:val="20"/>
+                <w:szCs w:val="20"/>
+              </w:rPr>
+              <w:t xml:space="preserve">    moveBackward();</w:t>
+            </w:r>
+          </w:p>
+          <w:p>
+            <w:pPr>
+              <w:pStyle w:val="CodeCompressed"/>
+              <w:rPr>
+                <w:rFonts w:ascii="Courier" w:hAnsi="Courier"/>
+                <w:b/>
+                <w:sz w:val="20"/>
+                <w:szCs w:val="20"/>
+              </w:rPr>
+            </w:pPr>
+            <w:r>
+              <w:rPr>
+                <w:rFonts w:ascii="Courier" w:hAnsi="Courier"/>
+                <w:b/>
+                <w:sz w:val="20"/>
+                <w:szCs w:val="20"/>
+              </w:rPr>
+              <w:t>}</w:t>
+            </w:r>
+          </w:p>
+          <w:p>
+            <w:pPr>
+              <w:pStyle w:val="CodeCompressed"/>
+              <w:rPr>
+                <w:rFonts w:ascii="Courier" w:hAnsi="Courier"/>
+                <w:b/>
+                <w:sz w:val="20"/>
+                <w:szCs w:val="20"/>
+              </w:rPr>
+            </w:pPr>
+            <w:r>
+              <w:rPr>
+                <w:rFonts w:ascii="Courier" w:hAnsi="Courier"/>
+                <w:b/>
+                <w:sz w:val="20"/>
+                <w:szCs w:val="20"/>
+              </w:rPr>
+              <w:t xml:space="preserve">    </w:t>
+            </w:r>
+          </w:p>
+          <w:p>
+            <w:pPr>
+              <w:pStyle w:val="CodeCompressed"/>
+              <w:rPr>
+                <w:rFonts w:ascii="Courier" w:hAnsi="Courier"/>
+                <w:b/>
+                <w:sz w:val="20"/>
+                <w:szCs w:val="20"/>
+              </w:rPr>
+            </w:pPr>
+            <w:r>
+              <w:rPr>
+                <w:rFonts w:ascii="Courier" w:hAnsi="Courier"/>
+                <w:b/>
+                <w:sz w:val="20"/>
+                <w:szCs w:val="20"/>
+              </w:rPr>
+              <w:t>/*</w:t>
+            </w:r>
+            <w:r>
+              <w:rPr>
+                <w:rFonts w:ascii="Courier" w:hAnsi="Courier"/>
+                <w:b/>
+                <w:sz w:val="20"/>
+                <w:szCs w:val="20"/>
+              </w:rPr>
+              <w:t>*</w:t>
+            </w:r>
+          </w:p>
+          <w:p>
+            <w:pPr>
+              <w:pStyle w:val="CodeCompressed"/>
+              <w:rPr>
+                <w:rFonts w:ascii="Courier" w:hAnsi="Courier"/>
+                <w:b/>
+                <w:sz w:val="20"/>
+                <w:szCs w:val="20"/>
+              </w:rPr>
+            </w:pPr>
+            <w:r>
+              <w:rPr>
+                <w:rFonts w:ascii="Courier" w:hAnsi="Courier"/>
+                <w:b/>
+                <w:sz w:val="20"/>
+                <w:szCs w:val="20"/>
+              </w:rPr>
+              <w:t xml:space="preserve"> * Karel moves one step backwards.</w:t>
+            </w:r>
+          </w:p>
+          <w:p>
+            <w:pPr>
+              <w:pStyle w:val="CodeCompressed"/>
+              <w:rPr>
+                <w:rFonts w:ascii="Courier" w:hAnsi="Courier"/>
+                <w:b/>
+                <w:sz w:val="20"/>
+                <w:szCs w:val="20"/>
+              </w:rPr>
+            </w:pPr>
+            <w:r>
+              <w:rPr>
+                <w:rFonts w:ascii="Courier" w:hAnsi="Courier"/>
+                <w:b/>
+                <w:sz w:val="20"/>
+                <w:szCs w:val="20"/>
+              </w:rPr>
+              <w:t xml:space="preserve"> * </w:t>
+            </w:r>
             <w:r>
               <w:rPr>
                 <w:rFonts w:ascii="Courier" w:hAnsi="Courier"/>
@@ -3633,100 +3564,64 @@
               </w:rPr>
               <w:t>condition</w:t>
             </w:r>
-            <w:proofErr w:type="spellEnd"/>
-            <w:r>
-              <w:rPr>
-                <w:rFonts w:ascii="Courier" w:hAnsi="Courier"/>
-                <w:b/>
-                <w:sz w:val="20"/>
-                <w:szCs w:val="20"/>
-              </w:rPr>
-              <w:t xml:space="preserve">: Karel is in the same location/orientation, but </w:t>
-            </w:r>
-          </w:p>
-          <w:p>
-            <w:pPr>
-              <w:pStyle w:val="CodeCompressed"/>
-              <w:rPr>
-                <w:rFonts w:ascii="Courier" w:hAnsi="Courier"/>
-                <w:b/>
-                <w:sz w:val="20"/>
-                <w:szCs w:val="20"/>
-              </w:rPr>
-            </w:pPr>
-            <w:r>
-              <w:rPr>
-                <w:rFonts w:ascii="Courier" w:hAnsi="Courier"/>
-                <w:b/>
-                <w:sz w:val="20"/>
-                <w:szCs w:val="20"/>
-              </w:rPr>
-              <w:t xml:space="preserve">  * </w:t>
-            </w:r>
-            <w:r>
-              <w:rPr>
-                <w:rFonts w:ascii="Courier" w:hAnsi="Courier"/>
-                <w:b/>
-                <w:sz w:val="20"/>
-                <w:szCs w:val="20"/>
-              </w:rPr>
-              <w:t>all chad ha</w:t>
-            </w:r>
-            <w:r>
-              <w:rPr>
-                <w:rFonts w:ascii="Courier" w:hAnsi="Courier"/>
-                <w:b/>
-                <w:sz w:val="20"/>
-                <w:szCs w:val="20"/>
-              </w:rPr>
-              <w:t xml:space="preserve">s </w:t>
-            </w:r>
-            <w:r>
-              <w:rPr>
-                <w:rFonts w:ascii="Courier" w:hAnsi="Courier"/>
-                <w:b/>
-                <w:sz w:val="20"/>
-                <w:szCs w:val="20"/>
-              </w:rPr>
-              <w:t>been cleared from the corner Karel is facing.</w:t>
-            </w:r>
-          </w:p>
-          <w:p>
-            <w:pPr>
-              <w:pStyle w:val="CodeCompressed"/>
-              <w:rPr>
-                <w:rFonts w:ascii="Courier" w:hAnsi="Courier"/>
-                <w:b/>
-                <w:sz w:val="20"/>
-                <w:szCs w:val="20"/>
-              </w:rPr>
-            </w:pPr>
-            <w:r>
-              <w:rPr>
-                <w:rFonts w:ascii="Courier" w:hAnsi="Courier"/>
-                <w:b/>
-                <w:sz w:val="20"/>
-                <w:szCs w:val="20"/>
-              </w:rPr>
-              <w:t xml:space="preserve">  </w:t>
-            </w:r>
-            <w:r>
-              <w:rPr>
-                <w:rFonts w:ascii="Courier" w:hAnsi="Courier"/>
-                <w:b/>
-                <w:sz w:val="20"/>
-                <w:szCs w:val="20"/>
-              </w:rPr>
-              <w:t>*</w:t>
-            </w:r>
-            <w:r>
-              <w:rPr>
-                <w:rFonts w:ascii="Courier" w:hAnsi="Courier"/>
-                <w:b/>
-                <w:sz w:val="20"/>
-                <w:szCs w:val="20"/>
-              </w:rPr>
-              <w:t>/</w:t>
+            <w:r>
+              <w:rPr>
+                <w:rFonts w:ascii="Courier" w:hAnsi="Courier"/>
+                <w:b/>
+                <w:sz w:val="20"/>
+                <w:szCs w:val="20"/>
+              </w:rPr>
+              <w:t xml:space="preserve">: Karel is facing in </w:t>
+            </w:r>
+            <w:r>
+              <w:rPr>
+                <w:rFonts w:ascii="Courier" w:hAnsi="Courier"/>
+                <w:b/>
+                <w:sz w:val="20"/>
+                <w:szCs w:val="20"/>
+              </w:rPr>
+              <w:t>its original direction, but</w:t>
+            </w:r>
+          </w:p>
+          <w:p>
+            <w:pPr>
+              <w:pStyle w:val="CodeCompressed"/>
+              <w:rPr>
+                <w:rFonts w:ascii="Courier" w:hAnsi="Courier"/>
+                <w:b/>
+                <w:sz w:val="20"/>
+                <w:szCs w:val="20"/>
+              </w:rPr>
+            </w:pPr>
+            <w:r>
+              <w:rPr>
+                <w:rFonts w:ascii="Courier" w:hAnsi="Courier"/>
+                <w:b/>
+                <w:sz w:val="20"/>
+                <w:szCs w:val="20"/>
+              </w:rPr>
+              <w:t xml:space="preserve"> * stepped backwards.</w:t>
+            </w:r>
+          </w:p>
+          <w:p>
+            <w:pPr>
+              <w:pStyle w:val="CodeCompressed"/>
+              <w:ind w:left="480"/>
+              <w:rPr>
+                <w:rFonts w:ascii="Courier" w:hAnsi="Courier"/>
+                <w:b/>
+                <w:sz w:val="20"/>
+                <w:szCs w:val="20"/>
+              </w:rPr>
+            </w:pPr>
+            <w:r>
+              <w:rPr>
+                <w:rFonts w:ascii="Courier" w:hAnsi="Courier"/>
+                <w:b/>
+                <w:sz w:val="20"/>
+                <w:szCs w:val="20"/>
+              </w:rPr>
+              <w:t>*/</w:t>
             </w:r>
           </w:p>
           <w:p>
@@ -3748,8 +3643,6 @@
               </w:rPr>
               <w:t xml:space="preserve">private void </w:t>
             </w:r>
-            <w:proofErr w:type="spellStart"/>
-            <w:proofErr w:type="gramStart"/>
             <w:r>
               <w:rPr>
                 <w:rFonts w:ascii="Courier" w:hAnsi="Courier"/>
@@ -3758,631 +3651,76 @@
                 <w:sz w:val="20"/>
                 <w:szCs w:val="20"/>
               </w:rPr>
-              <w:t>cleanChad</w:t>
-            </w:r>
-            <w:proofErr w:type="spellEnd"/>
-            <w:r>
-              <w:rPr>
-                <w:rFonts w:ascii="Courier" w:hAnsi="Courier"/>
-                <w:b/>
-                <w:sz w:val="20"/>
-                <w:szCs w:val="20"/>
-              </w:rPr>
-              <w:t>(</w:t>
-            </w:r>
-            <w:proofErr w:type="gramEnd"/>
-            <w:r>
-              <w:rPr>
-                <w:rFonts w:ascii="Courier" w:hAnsi="Courier"/>
-                <w:b/>
-                <w:sz w:val="20"/>
-                <w:szCs w:val="20"/>
-              </w:rPr>
-              <w:t>) {</w:t>
-            </w:r>
-          </w:p>
-          <w:p>
-            <w:pPr>
-              <w:pStyle w:val="CodeCompressed"/>
-              <w:rPr>
-                <w:rFonts w:ascii="Courier" w:hAnsi="Courier"/>
-                <w:b/>
-                <w:sz w:val="20"/>
-                <w:szCs w:val="20"/>
-              </w:rPr>
-            </w:pPr>
-            <w:r>
-              <w:rPr>
-                <w:rFonts w:ascii="Courier" w:hAnsi="Courier"/>
-                <w:b/>
-                <w:sz w:val="20"/>
-                <w:szCs w:val="20"/>
-              </w:rPr>
-              <w:t xml:space="preserve">    </w:t>
-            </w:r>
-            <w:proofErr w:type="gramStart"/>
-            <w:r>
-              <w:rPr>
-                <w:rFonts w:ascii="Courier" w:hAnsi="Courier"/>
-                <w:b/>
-                <w:sz w:val="20"/>
-                <w:szCs w:val="20"/>
-              </w:rPr>
-              <w:t>move(</w:t>
-            </w:r>
-            <w:proofErr w:type="gramEnd"/>
-            <w:r>
-              <w:rPr>
-                <w:rFonts w:ascii="Courier" w:hAnsi="Courier"/>
-                <w:b/>
-                <w:sz w:val="20"/>
-                <w:szCs w:val="20"/>
-              </w:rPr>
-              <w:t>);</w:t>
-            </w:r>
-          </w:p>
-          <w:p>
-            <w:pPr>
-              <w:pStyle w:val="CodeCompressed"/>
-              <w:rPr>
-                <w:rFonts w:ascii="Courier" w:hAnsi="Courier"/>
-                <w:b/>
-                <w:sz w:val="20"/>
-                <w:szCs w:val="20"/>
-              </w:rPr>
-            </w:pPr>
-            <w:r>
-              <w:rPr>
-                <w:rFonts w:ascii="Courier" w:hAnsi="Courier"/>
-                <w:b/>
-                <w:sz w:val="20"/>
-                <w:szCs w:val="20"/>
-              </w:rPr>
-              <w:t xml:space="preserve">    </w:t>
-            </w:r>
-            <w:r>
-              <w:rPr>
-                <w:rFonts w:ascii="Courier" w:hAnsi="Courier"/>
-                <w:b/>
-                <w:sz w:val="20"/>
-                <w:szCs w:val="20"/>
-              </w:rPr>
-              <w:t>while (</w:t>
-            </w:r>
-            <w:proofErr w:type="spellStart"/>
-            <w:proofErr w:type="gramStart"/>
-            <w:r>
-              <w:rPr>
-                <w:rFonts w:ascii="Courier" w:hAnsi="Courier"/>
-                <w:b/>
-                <w:sz w:val="20"/>
-                <w:szCs w:val="20"/>
-              </w:rPr>
-              <w:t>beepersPresent</w:t>
-            </w:r>
-            <w:proofErr w:type="spellEnd"/>
-            <w:r>
-              <w:rPr>
-                <w:rFonts w:ascii="Courier" w:hAnsi="Courier"/>
-                <w:b/>
-                <w:sz w:val="20"/>
-                <w:szCs w:val="20"/>
-              </w:rPr>
-              <w:t>(</w:t>
-            </w:r>
-            <w:proofErr w:type="gramEnd"/>
-            <w:r>
-              <w:rPr>
-                <w:rFonts w:ascii="Courier" w:hAnsi="Courier"/>
-                <w:b/>
-                <w:sz w:val="20"/>
-                <w:szCs w:val="20"/>
-              </w:rPr>
-              <w:t>)) {</w:t>
-            </w:r>
-          </w:p>
-          <w:p>
-            <w:pPr>
-              <w:pStyle w:val="CodeCompressed"/>
-              <w:rPr>
-                <w:rFonts w:ascii="Courier" w:hAnsi="Courier"/>
-                <w:b/>
-                <w:sz w:val="20"/>
-                <w:szCs w:val="20"/>
-              </w:rPr>
-            </w:pPr>
-            <w:r>
-              <w:rPr>
-                <w:rFonts w:ascii="Courier" w:hAnsi="Courier"/>
-                <w:b/>
-                <w:sz w:val="20"/>
-                <w:szCs w:val="20"/>
-              </w:rPr>
-              <w:t xml:space="preserve">        </w:t>
-            </w:r>
-            <w:proofErr w:type="spellStart"/>
-            <w:proofErr w:type="gramStart"/>
-            <w:r>
-              <w:rPr>
-                <w:rFonts w:ascii="Courier" w:hAnsi="Courier"/>
-                <w:b/>
-                <w:sz w:val="20"/>
-                <w:szCs w:val="20"/>
-              </w:rPr>
-              <w:t>pickBeeper</w:t>
-            </w:r>
-            <w:proofErr w:type="spellEnd"/>
-            <w:r>
-              <w:rPr>
-                <w:rFonts w:ascii="Courier" w:hAnsi="Courier"/>
-                <w:b/>
-                <w:sz w:val="20"/>
-                <w:szCs w:val="20"/>
-              </w:rPr>
-              <w:t>(</w:t>
-            </w:r>
-            <w:proofErr w:type="gramEnd"/>
-            <w:r>
-              <w:rPr>
-                <w:rFonts w:ascii="Courier" w:hAnsi="Courier"/>
-                <w:b/>
-                <w:sz w:val="20"/>
-                <w:szCs w:val="20"/>
-              </w:rPr>
-              <w:t>);</w:t>
-            </w:r>
-          </w:p>
-          <w:p>
-            <w:pPr>
-              <w:pStyle w:val="CodeCompressed"/>
-              <w:rPr>
-                <w:rFonts w:ascii="Courier" w:hAnsi="Courier"/>
-                <w:b/>
-                <w:sz w:val="20"/>
-                <w:szCs w:val="20"/>
-              </w:rPr>
-            </w:pPr>
-            <w:r>
-              <w:rPr>
-                <w:rFonts w:ascii="Courier" w:hAnsi="Courier"/>
-                <w:b/>
-                <w:sz w:val="20"/>
-                <w:szCs w:val="20"/>
-              </w:rPr>
-              <w:t xml:space="preserve">    }</w:t>
-            </w:r>
-          </w:p>
-          <w:p>
-            <w:pPr>
-              <w:pStyle w:val="CodeCompressed"/>
-              <w:rPr>
-                <w:rFonts w:ascii="Courier" w:hAnsi="Courier"/>
-                <w:b/>
-                <w:sz w:val="20"/>
-                <w:szCs w:val="20"/>
-              </w:rPr>
-            </w:pPr>
-            <w:r>
-              <w:rPr>
-                <w:rFonts w:ascii="Courier" w:hAnsi="Courier"/>
-                <w:b/>
-                <w:sz w:val="20"/>
-                <w:szCs w:val="20"/>
-              </w:rPr>
-              <w:t xml:space="preserve">    </w:t>
-            </w:r>
-            <w:proofErr w:type="spellStart"/>
-            <w:proofErr w:type="gramStart"/>
-            <w:r>
-              <w:rPr>
-                <w:rFonts w:ascii="Courier" w:hAnsi="Courier"/>
-                <w:b/>
-                <w:sz w:val="20"/>
-                <w:szCs w:val="20"/>
-              </w:rPr>
               <w:t>moveBackward</w:t>
             </w:r>
-            <w:proofErr w:type="spellEnd"/>
-            <w:r>
-              <w:rPr>
-                <w:rFonts w:ascii="Courier" w:hAnsi="Courier"/>
-                <w:b/>
-                <w:sz w:val="20"/>
-                <w:szCs w:val="20"/>
-              </w:rPr>
-              <w:t>(</w:t>
-            </w:r>
-            <w:proofErr w:type="gramEnd"/>
-            <w:r>
-              <w:rPr>
-                <w:rFonts w:ascii="Courier" w:hAnsi="Courier"/>
-                <w:b/>
-                <w:sz w:val="20"/>
-                <w:szCs w:val="20"/>
-              </w:rPr>
-              <w:t>);</w:t>
-            </w:r>
-          </w:p>
-          <w:p>
-            <w:pPr>
-              <w:pStyle w:val="CodeCompressed"/>
-              <w:rPr>
-                <w:rFonts w:ascii="Courier" w:hAnsi="Courier"/>
-                <w:b/>
-                <w:sz w:val="20"/>
-                <w:szCs w:val="20"/>
-              </w:rPr>
-            </w:pPr>
-            <w:r>
-              <w:rPr>
-                <w:rFonts w:ascii="Courier" w:hAnsi="Courier"/>
-                <w:b/>
-                <w:sz w:val="20"/>
-                <w:szCs w:val="20"/>
-              </w:rPr>
-              <w:t>}</w:t>
-            </w:r>
-          </w:p>
-          <w:p>
-            <w:pPr>
-              <w:pStyle w:val="CodeCompressed"/>
-              <w:rPr>
-                <w:rFonts w:ascii="Courier" w:hAnsi="Courier"/>
-                <w:b/>
-                <w:sz w:val="20"/>
-                <w:szCs w:val="20"/>
-              </w:rPr>
-            </w:pPr>
-            <w:r>
-              <w:rPr>
-                <w:rFonts w:ascii="Courier" w:hAnsi="Courier"/>
-                <w:b/>
-                <w:sz w:val="20"/>
-                <w:szCs w:val="20"/>
-              </w:rPr>
-              <w:t xml:space="preserve">    </w:t>
-            </w:r>
-          </w:p>
-          <w:p>
-            <w:pPr>
-              <w:pStyle w:val="CodeCompressed"/>
-              <w:rPr>
-                <w:rFonts w:ascii="Courier" w:hAnsi="Courier"/>
-                <w:b/>
-                <w:sz w:val="20"/>
-                <w:szCs w:val="20"/>
-              </w:rPr>
-            </w:pPr>
-            <w:r>
-              <w:rPr>
-                <w:rFonts w:ascii="Courier" w:hAnsi="Courier"/>
-                <w:b/>
-                <w:sz w:val="20"/>
-                <w:szCs w:val="20"/>
-              </w:rPr>
-              <w:t>/*</w:t>
-            </w:r>
-            <w:r>
-              <w:rPr>
-                <w:rFonts w:ascii="Courier" w:hAnsi="Courier"/>
-                <w:b/>
-                <w:sz w:val="20"/>
-                <w:szCs w:val="20"/>
-              </w:rPr>
-              <w:t>*</w:t>
-            </w:r>
-          </w:p>
-          <w:p>
-            <w:pPr>
-              <w:pStyle w:val="CodeCompressed"/>
-              <w:rPr>
-                <w:rFonts w:ascii="Courier" w:hAnsi="Courier"/>
-                <w:b/>
-                <w:sz w:val="20"/>
-                <w:szCs w:val="20"/>
-              </w:rPr>
-            </w:pPr>
-            <w:r>
-              <w:rPr>
-                <w:rFonts w:ascii="Courier" w:hAnsi="Courier"/>
-                <w:b/>
-                <w:sz w:val="20"/>
-                <w:szCs w:val="20"/>
-              </w:rPr>
-              <w:t xml:space="preserve"> * Karel moves one step backwards.</w:t>
-            </w:r>
-          </w:p>
-          <w:p>
-            <w:pPr>
-              <w:pStyle w:val="CodeCompressed"/>
-              <w:rPr>
-                <w:rFonts w:ascii="Courier" w:hAnsi="Courier"/>
-                <w:b/>
-                <w:sz w:val="20"/>
-                <w:szCs w:val="20"/>
-              </w:rPr>
-            </w:pPr>
-            <w:r>
-              <w:rPr>
-                <w:rFonts w:ascii="Courier" w:hAnsi="Courier"/>
-                <w:b/>
-                <w:sz w:val="20"/>
-                <w:szCs w:val="20"/>
-              </w:rPr>
-              <w:t xml:space="preserve"> * </w:t>
-            </w:r>
-            <w:proofErr w:type="spellStart"/>
-            <w:r>
-              <w:rPr>
-                <w:rFonts w:ascii="Courier" w:hAnsi="Courier"/>
-                <w:b/>
-                <w:sz w:val="20"/>
-                <w:szCs w:val="20"/>
-              </w:rPr>
-              <w:t>Post</w:t>
-            </w:r>
-            <w:r>
-              <w:rPr>
-                <w:rFonts w:ascii="Courier" w:hAnsi="Courier"/>
-                <w:b/>
-                <w:sz w:val="20"/>
-                <w:szCs w:val="20"/>
-              </w:rPr>
-              <w:t>condition</w:t>
-            </w:r>
-            <w:proofErr w:type="spellEnd"/>
-            <w:r>
-              <w:rPr>
-                <w:rFonts w:ascii="Courier" w:hAnsi="Courier"/>
-                <w:b/>
-                <w:sz w:val="20"/>
-                <w:szCs w:val="20"/>
-              </w:rPr>
-              <w:t xml:space="preserve">: Karel is facing in </w:t>
-            </w:r>
-            <w:r>
-              <w:rPr>
-                <w:rFonts w:ascii="Courier" w:hAnsi="Courier"/>
-                <w:b/>
-                <w:sz w:val="20"/>
-                <w:szCs w:val="20"/>
-              </w:rPr>
-              <w:t>its original direction, but</w:t>
-            </w:r>
-          </w:p>
-          <w:p>
-            <w:pPr>
-              <w:pStyle w:val="CodeCompressed"/>
-              <w:rPr>
-                <w:rFonts w:ascii="Courier" w:hAnsi="Courier"/>
-                <w:b/>
-                <w:sz w:val="20"/>
-                <w:szCs w:val="20"/>
-              </w:rPr>
-            </w:pPr>
-            <w:r>
-              <w:rPr>
-                <w:rFonts w:ascii="Courier" w:hAnsi="Courier"/>
-                <w:b/>
-                <w:sz w:val="20"/>
-                <w:szCs w:val="20"/>
-              </w:rPr>
-              <w:t xml:space="preserve"> * stepped backwards.</w:t>
-            </w:r>
-          </w:p>
-          <w:p>
-            <w:pPr>
-              <w:pStyle w:val="CodeCompressed"/>
-              <w:ind w:left="480"/>
-              <w:rPr>
-                <w:rFonts w:ascii="Courier" w:hAnsi="Courier"/>
-                <w:b/>
-                <w:sz w:val="20"/>
-                <w:szCs w:val="20"/>
-              </w:rPr>
-            </w:pPr>
-            <w:r>
-              <w:rPr>
-                <w:rFonts w:ascii="Courier" w:hAnsi="Courier"/>
-                <w:b/>
-                <w:sz w:val="20"/>
-                <w:szCs w:val="20"/>
-              </w:rPr>
-              <w:t>*/</w:t>
-            </w:r>
-          </w:p>
-          <w:p>
-            <w:pPr>
-              <w:pStyle w:val="CodeCompressed"/>
-              <w:rPr>
-                <w:rFonts w:ascii="Courier" w:hAnsi="Courier"/>
-                <w:b/>
-                <w:sz w:val="20"/>
-                <w:szCs w:val="20"/>
-              </w:rPr>
-            </w:pPr>
-            <w:r>
-              <w:rPr>
-                <w:rFonts w:ascii="Courier" w:hAnsi="Courier"/>
-                <w:b/>
-                <w:sz w:val="20"/>
-                <w:szCs w:val="20"/>
-              </w:rPr>
-              <w:t xml:space="preserve">private void </w:t>
-            </w:r>
-            <w:proofErr w:type="spellStart"/>
-            <w:proofErr w:type="gramStart"/>
-            <w:r>
-              <w:rPr>
-                <w:rFonts w:ascii="Courier" w:hAnsi="Courier"/>
-                <w:b/>
-                <w:bCs/>
-                <w:sz w:val="20"/>
-                <w:szCs w:val="20"/>
-              </w:rPr>
-              <w:t>moveBackward</w:t>
-            </w:r>
-            <w:proofErr w:type="spellEnd"/>
-            <w:r>
-              <w:rPr>
-                <w:rFonts w:ascii="Courier" w:hAnsi="Courier"/>
-                <w:b/>
-                <w:sz w:val="20"/>
-                <w:szCs w:val="20"/>
-              </w:rPr>
-              <w:t>(</w:t>
-            </w:r>
-            <w:proofErr w:type="gramEnd"/>
-            <w:r>
-              <w:rPr>
-                <w:rFonts w:ascii="Courier" w:hAnsi="Courier"/>
-                <w:b/>
-                <w:sz w:val="20"/>
-                <w:szCs w:val="20"/>
-              </w:rPr>
-              <w:t>) {</w:t>
-            </w:r>
-          </w:p>
-          <w:p>
-            <w:pPr>
-              <w:pStyle w:val="CodeCompressed"/>
-              <w:rPr>
-                <w:rFonts w:ascii="Courier" w:hAnsi="Courier"/>
-                <w:b/>
-                <w:sz w:val="20"/>
-                <w:szCs w:val="20"/>
-              </w:rPr>
-            </w:pPr>
-            <w:r>
-              <w:rPr>
-                <w:rFonts w:ascii="Courier" w:hAnsi="Courier"/>
-                <w:b/>
-                <w:sz w:val="20"/>
-                <w:szCs w:val="20"/>
-              </w:rPr>
-              <w:t xml:space="preserve">    </w:t>
-            </w:r>
-            <w:proofErr w:type="spellStart"/>
-            <w:proofErr w:type="gramStart"/>
-            <w:r>
-              <w:rPr>
-                <w:rFonts w:ascii="Courier" w:hAnsi="Courier"/>
-                <w:b/>
-                <w:sz w:val="20"/>
-                <w:szCs w:val="20"/>
-              </w:rPr>
-              <w:t>turnAround</w:t>
-            </w:r>
-            <w:proofErr w:type="spellEnd"/>
-            <w:r>
-              <w:rPr>
-                <w:rFonts w:ascii="Courier" w:hAnsi="Courier"/>
-                <w:b/>
-                <w:sz w:val="20"/>
-                <w:szCs w:val="20"/>
-              </w:rPr>
-              <w:t>(</w:t>
-            </w:r>
-            <w:proofErr w:type="gramEnd"/>
-            <w:r>
-              <w:rPr>
-                <w:rFonts w:ascii="Courier" w:hAnsi="Courier"/>
-                <w:b/>
-                <w:sz w:val="20"/>
-                <w:szCs w:val="20"/>
-              </w:rPr>
-              <w:t>);</w:t>
-            </w:r>
-          </w:p>
-          <w:p>
-            <w:pPr>
-              <w:pStyle w:val="CodeCompressed"/>
-              <w:rPr>
-                <w:rFonts w:ascii="Courier" w:hAnsi="Courier"/>
-                <w:b/>
-                <w:sz w:val="20"/>
-                <w:szCs w:val="20"/>
-              </w:rPr>
-            </w:pPr>
-            <w:r>
-              <w:rPr>
-                <w:rFonts w:ascii="Courier" w:hAnsi="Courier"/>
-                <w:b/>
-                <w:sz w:val="20"/>
-                <w:szCs w:val="20"/>
-              </w:rPr>
-              <w:t xml:space="preserve">    </w:t>
-            </w:r>
-            <w:proofErr w:type="gramStart"/>
-            <w:r>
-              <w:rPr>
-                <w:rFonts w:ascii="Courier" w:hAnsi="Courier"/>
-                <w:b/>
-                <w:sz w:val="20"/>
-                <w:szCs w:val="20"/>
-              </w:rPr>
-              <w:t>move(</w:t>
-            </w:r>
-            <w:proofErr w:type="gramEnd"/>
-            <w:r>
-              <w:rPr>
-                <w:rFonts w:ascii="Courier" w:hAnsi="Courier"/>
-                <w:b/>
-                <w:sz w:val="20"/>
-                <w:szCs w:val="20"/>
-              </w:rPr>
-              <w:t>);</w:t>
-            </w:r>
-          </w:p>
-          <w:p>
-            <w:pPr>
-              <w:pStyle w:val="CodeCompressed"/>
-              <w:rPr>
-                <w:rFonts w:ascii="Courier" w:hAnsi="Courier"/>
-                <w:b/>
-                <w:sz w:val="20"/>
-                <w:szCs w:val="20"/>
-              </w:rPr>
-            </w:pPr>
-            <w:r>
-              <w:rPr>
-                <w:rFonts w:ascii="Courier" w:hAnsi="Courier"/>
-                <w:b/>
-                <w:sz w:val="20"/>
-                <w:szCs w:val="20"/>
-              </w:rPr>
-              <w:t xml:space="preserve">    </w:t>
-            </w:r>
-            <w:proofErr w:type="spellStart"/>
-            <w:proofErr w:type="gramStart"/>
-            <w:r>
-              <w:rPr>
-                <w:rFonts w:ascii="Courier" w:hAnsi="Courier"/>
-                <w:b/>
-                <w:sz w:val="20"/>
-                <w:szCs w:val="20"/>
-              </w:rPr>
-              <w:t>turnAround</w:t>
-            </w:r>
-            <w:proofErr w:type="spellEnd"/>
-            <w:r>
-              <w:rPr>
-                <w:rFonts w:ascii="Courier" w:hAnsi="Courier"/>
-                <w:b/>
-                <w:sz w:val="20"/>
-                <w:szCs w:val="20"/>
-              </w:rPr>
-              <w:t>(</w:t>
-            </w:r>
-            <w:proofErr w:type="gramEnd"/>
-            <w:r>
-              <w:rPr>
-                <w:rFonts w:ascii="Courier" w:hAnsi="Courier"/>
-                <w:b/>
-                <w:sz w:val="20"/>
-                <w:szCs w:val="20"/>
-              </w:rPr>
-              <w:t>);</w:t>
+            <w:r>
+              <w:rPr>
+                <w:rFonts w:ascii="Courier" w:hAnsi="Courier"/>
+                <w:b/>
+                <w:sz w:val="20"/>
+                <w:szCs w:val="20"/>
+              </w:rPr>
+              <w:t>() {</w:t>
+            </w:r>
+          </w:p>
+          <w:p>
+            <w:pPr>
+              <w:pStyle w:val="CodeCompressed"/>
+              <w:rPr>
+                <w:rFonts w:ascii="Courier" w:hAnsi="Courier"/>
+                <w:b/>
+                <w:sz w:val="20"/>
+                <w:szCs w:val="20"/>
+              </w:rPr>
+            </w:pPr>
+            <w:r>
+              <w:rPr>
+                <w:rFonts w:ascii="Courier" w:hAnsi="Courier"/>
+                <w:b/>
+                <w:sz w:val="20"/>
+                <w:szCs w:val="20"/>
+              </w:rPr>
+              <w:t xml:space="preserve">    turnAround();</w:t>
+            </w:r>
+          </w:p>
+          <w:p>
+            <w:pPr>
+              <w:pStyle w:val="CodeCompressed"/>
+              <w:rPr>
+                <w:rFonts w:ascii="Courier" w:hAnsi="Courier"/>
+                <w:b/>
+                <w:sz w:val="20"/>
+                <w:szCs w:val="20"/>
+              </w:rPr>
+            </w:pPr>
+            <w:r>
+              <w:rPr>
+                <w:rFonts w:ascii="Courier" w:hAnsi="Courier"/>
+                <w:b/>
+                <w:sz w:val="20"/>
+                <w:szCs w:val="20"/>
+              </w:rPr>
+              <w:t xml:space="preserve">    move();</w:t>
+            </w:r>
+          </w:p>
+          <w:p>
+            <w:pPr>
+              <w:pStyle w:val="CodeCompressed"/>
+              <w:rPr>
+                <w:rFonts w:ascii="Courier" w:hAnsi="Courier"/>
+                <w:b/>
+                <w:sz w:val="20"/>
+                <w:szCs w:val="20"/>
+              </w:rPr>
+            </w:pPr>
+            <w:r>
+              <w:rPr>
+                <w:rFonts w:ascii="Courier" w:hAnsi="Courier"/>
+                <w:b/>
+                <w:sz w:val="20"/>
+                <w:szCs w:val="20"/>
+              </w:rPr>
+              <w:t xml:space="preserve">    turnAround();</w:t>
             </w:r>
           </w:p>
           <w:p>
@@ -4502,7 +3840,6 @@
       <w:r>
         <w:t xml:space="preserve">Part of good style is good naming. You want your method name to succinctly describe what it does. Never call a method </w:t>
       </w:r>
-      <w:proofErr w:type="spellStart"/>
       <w:r>
         <w:rPr>
           <w:rFonts w:ascii="Courier New" w:hAnsi="Courier New" w:cs="Courier New"/>
@@ -4511,7 +3848,6 @@
         </w:rPr>
         <w:t>doStuff</w:t>
       </w:r>
-      <w:proofErr w:type="spellEnd"/>
       <w:r>
         <w:t xml:space="preserve">, give it a good specific name like </w:t>
       </w:r>
@@ -4582,6 +3918,24 @@
       </w:r>
       <w:r>
         <w:t>accomplish one main task.</w:t>
+      </w:r>
+    </w:p>
+    <w:p>
+      <w:pPr>
+        <w:jc w:val="both"/>
+      </w:pPr>
+    </w:p>
+    <w:p>
+      <w:pPr>
+        <w:jc w:val="both"/>
+      </w:pPr>
+      <w:r>
+        <w:t>See the CS 106A Style G</w:t>
+      </w:r>
+      <w:bookmarkStart w:id="0" w:name="_GoBack"/>
+      <w:bookmarkEnd w:id="0"/>
+      <w:r>
+        <w:t>uide on the course website (linked to from the “Assignments” dropdown) for more style tips!</w:t>
       </w:r>
     </w:p>
     <w:sectPr>
@@ -4658,7 +4012,7 @@
       <w:fldChar w:fldCharType="separate"/>
     </w:r>
     <w:r>
-      <w:t>2</w:t>
+      <w:t>4</w:t>
     </w:r>
     <w:r>
       <w:fldChar w:fldCharType="end"/>
@@ -5211,11 +4565,15 @@
   </w:style>
   <w:style w:type="character" w:default="1" w:styleId="DefaultParagraphFont">
     <w:name w:val="Default Paragraph Font"/>
+    <w:uiPriority w:val="1"/>
     <w:semiHidden/>
+    <w:unhideWhenUsed/>
   </w:style>
   <w:style w:type="table" w:default="1" w:styleId="TableNormal">
     <w:name w:val="Normal Table"/>
+    <w:uiPriority w:val="99"/>
     <w:semiHidden/>
+    <w:unhideWhenUsed/>
     <w:tblPr>
       <w:tblInd w:w="0" w:type="dxa"/>
       <w:tblCellMar>
@@ -5228,7 +4586,9 @@
   </w:style>
   <w:style w:type="numbering" w:default="1" w:styleId="NoList">
     <w:name w:val="No List"/>
+    <w:uiPriority w:val="99"/>
     <w:semiHidden/>
+    <w:unhideWhenUsed/>
   </w:style>
   <w:style w:type="paragraph" w:styleId="Index1">
     <w:name w:val="index 1"/>

</xml_diff>